<commit_message>
manuscript update, added cohen's d on residuals to analysis
</commit_message>
<xml_diff>
--- a/manuscript/Hussey & De Houwer - race IAT increases implicit racial bias.docx
+++ b/manuscript/Hussey & De Houwer - race IAT increases implicit racial bias.docx
@@ -98,6 +98,34 @@
       <w:pPr>
         <w:pStyle w:val="Title"/>
       </w:pPr>
+      <w:commentRangeStart w:id="0"/>
+      <w:r>
+        <w:t>Word limit (intro and discussion) = 750</w:t>
+      </w:r>
+    </w:p>
+    <w:p>
+      <w:pPr>
+        <w:pStyle w:val="Title"/>
+      </w:pPr>
+      <w:r>
+        <w:t>Current word count =</w:t>
+      </w:r>
+      <w:r>
+        <w:t xml:space="preserve"> 917</w:t>
+      </w:r>
+    </w:p>
+    <w:commentRangeEnd w:id="0"/>
+    <w:p>
+      <w:pPr>
+        <w:pStyle w:val="Title"/>
+      </w:pPr>
+      <w:r>
+        <w:rPr>
+          <w:rStyle w:val="CommentReference"/>
+          <w:rFonts w:eastAsiaTheme="minorEastAsia" w:cstheme="minorBidi"/>
+        </w:rPr>
+        <w:commentReference w:id="0"/>
+      </w:r>
     </w:p>
     <w:p>
       <w:pPr>
@@ -108,21 +136,22 @@
       <w:pPr>
         <w:pStyle w:val="Title"/>
       </w:pPr>
+      <w:r>
+        <w:t>Author Note</w:t>
+      </w:r>
     </w:p>
     <w:p>
-      <w:pPr>
-        <w:pStyle w:val="Title"/>
-      </w:pPr>
-      <w:r>
-        <w:t>Author Note</w:t>
-      </w:r>
-    </w:p>
-    <w:p>
-      <w:r>
-        <w:t>Correspondence should be addressed to Ian Hussey, Department of Experimental-Clinical and Health Psychology, Ghent University, Henri Dunantlaan 2, Gent 9000, Belgium. Email: ian.hussey@ugent.be. The preparation of this article was mad</w:t>
-      </w:r>
-      <w:r>
-        <w:t>e possible by Ghent University g</w:t>
+      <w:r>
+        <w:t>Corresponding author:</w:t>
+      </w:r>
+      <w:r>
+        <w:t xml:space="preserve"> Ian Hussey, Department of Experimental-Clinical and Health Psychology, Ghent University, Henri Dunantlaan 2, Gent 9000, Belgium. Email: ian.hussey@ugent.be. </w:t>
+      </w:r>
+      <w:r>
+        <w:t xml:space="preserve">Funding provided by </w:t>
+      </w:r>
+      <w:r>
+        <w:t>Ghent University g</w:t>
       </w:r>
       <w:r>
         <w:t>rant</w:t>
@@ -146,7 +175,13 @@
         <w:t xml:space="preserve">and </w:t>
       </w:r>
       <w:r>
-        <w:t>BOF16/MET_V/002 to Jan De Houwer.</w:t>
+        <w:t xml:space="preserve">BOF16/MET_V/002 to </w:t>
+      </w:r>
+      <w:r>
+        <w:t>JDH</w:t>
+      </w:r>
+      <w:r>
+        <w:t>.</w:t>
       </w:r>
     </w:p>
     <w:p>
@@ -278,7 +313,19 @@
         <w:rPr>
           <w:rFonts w:ascii="CMU Serif Roman" w:hAnsi="CMU Serif Roman"/>
         </w:rPr>
-        <w:t xml:space="preserve">Increases in positive explicit racial attitudes were also observed. Results highlight an important caveat for many </w:t>
+        <w:t>Increases in positive explicit racial attitudes were also observed</w:t>
+      </w:r>
+      <w:r>
+        <w:rPr>
+          <w:rFonts w:ascii="CMU Serif Roman" w:hAnsi="CMU Serif Roman"/>
+        </w:rPr>
+        <w:t xml:space="preserve"> when meta-analyzed across experiments</w:t>
+      </w:r>
+      <w:r>
+        <w:rPr>
+          <w:rFonts w:ascii="CMU Serif Roman" w:hAnsi="CMU Serif Roman"/>
+        </w:rPr>
+        <w:t xml:space="preserve">. Results highlight an important caveat for many </w:t>
       </w:r>
       <w:r>
         <w:rPr>
@@ -396,7 +443,7 @@
         <w:t xml:space="preserve"> does not mean that </w:t>
       </w:r>
       <w:r>
-        <w:t xml:space="preserve">it will not train or induce other experiences or </w:t>
+        <w:t xml:space="preserve">it will not induce </w:t>
       </w:r>
       <w:r>
         <w:t xml:space="preserve">behaviour. </w:t>
@@ -404,11 +451,9 @@
       <w:r>
         <w:t xml:space="preserve">This is akin to </w:t>
       </w:r>
-      <w:proofErr w:type="spellStart"/>
-      <w:r>
-        <w:t>Heisenburg’s</w:t>
-      </w:r>
-      <w:proofErr w:type="spellEnd"/>
+      <w:r>
+        <w:t>Heisenberg’s</w:t>
+      </w:r>
       <w:r>
         <w:t xml:space="preserve"> observer effect</w:t>
       </w:r>
@@ -470,7 +515,13 @@
         <w:t xml:space="preserve"> for future research</w:t>
       </w:r>
       <w:r>
-        <w:t xml:space="preserve"> of course depend on any learning effects direction and magnitude. </w:t>
+        <w:t xml:space="preserve"> of course depend on any learning effect</w:t>
+      </w:r>
+      <w:r>
+        <w:t>’</w:t>
+      </w:r>
+      <w:r>
+        <w:t xml:space="preserve">s direction and magnitude. </w:t>
       </w:r>
       <w:r>
         <w:t>For example,</w:t>
@@ -510,7 +561,13 @@
         <w:t>In contrast, t</w:t>
       </w:r>
       <w:r>
-        <w:t>he study of implicit biases and implicit social cognition has paid relatively little attention to this question</w:t>
+        <w:t xml:space="preserve">he study of implicit biases and implicit social cognition has paid relatively little attention to </w:t>
+      </w:r>
+      <w:r>
+        <w:t>the</w:t>
+      </w:r>
+      <w:r>
+        <w:t xml:space="preserve"> question</w:t>
       </w:r>
       <w:r>
         <w:t xml:space="preserve"> of whether assessing </w:t>
@@ -519,7 +576,7 @@
         <w:t xml:space="preserve">implicit attitudes also serves to change those attitudes. This question gains increased importance given the sheer scale of use of implicit measures: </w:t>
       </w:r>
       <w:r>
-        <w:t xml:space="preserve">for example, upwards of </w:t>
+        <w:t xml:space="preserve">more than </w:t>
       </w:r>
       <w:r>
         <w:t xml:space="preserve">forty million participants have </w:t>
@@ -528,13 +585,22 @@
         <w:t xml:space="preserve">now </w:t>
       </w:r>
       <w:r>
-        <w:t xml:space="preserve">completed Implicit Attitudes Test in online studies </w:t>
+        <w:t xml:space="preserve">completed </w:t>
+      </w:r>
+      <w:r>
+        <w:t xml:space="preserve">an </w:t>
+      </w:r>
+      <w:r>
+        <w:t xml:space="preserve">Implicit Attitudes Test in online studies </w:t>
+      </w:r>
+      <w:r>
+        <w:t xml:space="preserve">at Project Implicit </w:t>
       </w:r>
       <w:r>
         <w:fldChar w:fldCharType="begin"/>
       </w:r>
       <w:r>
-        <w:instrText xml:space="preserve"> ADDIN ZOTERO_ITEM CSL_CITATION {"citationID":"gJTk8goJ","properties":{"formattedCitation":"(e.g., Xu, Nosek, &amp; Greenwald, 2014)","plainCitation":"(e.g., Xu, Nosek, &amp; Greenwald, 2014)"},"citationItems":[{"id":4303,"uris":["http://zotero.org/users/1687755/items/RQDCMQBH"],"uri":["http://zotero.org/users/1687755/items/RQDCMQBH"],"itemData":{"id":4303,"type":"article-journal","title":"Psychology data from the Race Implicit Association Test on the Project Implicit Demo website","container-title":"Journal of Open Psychology Data","volume":"2","issue":"1","source":"openpsychologydata.metajnl.com","abstract":"This data archive includes Race Implicit Association Test (IAT) scores of 2,355,303 Internet volunteers who completed educational/demonstration versions of the Race IAT at https://implicit.harvard.edu from 2002 to 2012. Data in this archive can be downloaded for all years, either separately by year or in a single file. Codebooks, indicating the variable labels and value labels, and changes of variables over years, are available for both individual-year data sets and the entire data set. Participation in the (still on-going) Race IAT “study” at the Project Implicit (PI) demonstration site includes completion of the Race IAT along with demographic questions, self-report measures of racial attitude, and various additional measures received by a portion of the participants. These data allow analyses involving changes in responding over time and interrelations among IAT and self-report measures of race attitudes, as well as the association of each of these with demographics. This archive is available at http://osf.io/project/52qxL/.Dataset \nThe Data described in this paper is available from the Open Science Framework: https://osf.io/52qxl/ [1]","URL":"http://openpsychologydata.metajnl.com/articles/10.5334/jopd.ac/","DOI":"10.5334/jopd.ac","ISSN":"2050-9863","language":"en","author":[{"family":"Xu","given":"Kaiyuan"},{"family":"Nosek","given":"Brian"},{"family":"Greenwald","given":"Anthony"}],"issued":{"date-parts":[["2014",3,18]]},"accessed":{"date-parts":[["2016",11,21]]}},"prefix":"e.g., "}],"schema":"https://github.com/citation-style-language/schema/raw/master/csl-citation.json"} </w:instrText>
+        <w:instrText xml:space="preserve"> ADDIN ZOTERO_ITEM CSL_CITATION {"citationID":"AXFM3ib8","properties":{"formattedCitation":"(https://implicit.harvard.edu/; Xu, Nosek, &amp; Greenwald, 2014)","plainCitation":"(https://implicit.harvard.edu/; Xu, Nosek, &amp; Greenwald, 2014)","noteIndex":0},"citationItems":[{"id":4303,"uris":["http://zotero.org/users/1687755/items/RQDCMQBH"],"uri":["http://zotero.org/users/1687755/items/RQDCMQBH"],"itemData":{"id":4303,"type":"article-journal","title":"Psychology data from the Race Implicit Association Test on the Project Implicit Demo website","container-title":"Journal of Open Psychology Data","volume":"2","issue":"1","source":"openpsychologydata.metajnl.com","abstract":"This data archive includes Race Implicit Association Test (IAT) scores of 2,355,303 Internet volunteers who completed educational/demonstration versions of the Race IAT at https://implicit.harvard.edu from 2002 to 2012. Data in this archive can be downloaded for all years, either separately by year or in a single file. Codebooks, indicating the variable labels and value labels, and changes of variables over years, are available for both individual-year data sets and the entire data set. Participation in the (still on-going) Race IAT “study” at the Project Implicit (PI) demonstration site includes completion of the Race IAT along with demographic questions, self-report measures of racial attitude, and various additional measures received by a portion of the participants. These data allow analyses involving changes in responding over time and interrelations among IAT and self-report measures of race attitudes, as well as the association of each of these with demographics. This archive is available at http://osf.io/project/52qxL/.Dataset \nThe Data described in this paper is available from the Open Science Framework: https://osf.io/52qxl/ [1]","URL":"http://openpsychologydata.metajnl.com/articles/10.5334/jopd.ac/","DOI":"10.5334/jopd.ac","ISSN":"2050-9863","language":"en","author":[{"family":"Xu","given":"Kaiyuan"},{"family":"Nosek","given":"Brian"},{"family":"Greenwald","given":"Anthony"}],"issued":{"date-parts":[["2014",3,18]]},"accessed":{"date-parts":[["2016",11,21]]}},"prefix":"https://implicit.harvard.edu/;  "}],"schema":"https://github.com/citation-style-language/schema/raw/master/csl-citation.json"} </w:instrText>
       </w:r>
       <w:r>
         <w:fldChar w:fldCharType="separate"/>
@@ -543,23 +609,46 @@
         <w:rPr>
           <w:noProof/>
         </w:rPr>
-        <w:t>(e.g., Xu, Nosek, &amp; Greenwald, 2014)</w:t>
+        <w:t>(https://implicit.harvard.edu/; Xu, Nosek, &amp; Greenwald, 2014)</w:t>
       </w:r>
       <w:r>
         <w:fldChar w:fldCharType="end"/>
       </w:r>
       <w:r>
-        <w:t xml:space="preserve">, and implicit measures are used in a wide range of socially </w:t>
-      </w:r>
-      <w:r>
-        <w:lastRenderedPageBreak/>
-        <w:t xml:space="preserve">important domains including the assessment of risk of suicidal behaviour </w:t>
+        <w:t xml:space="preserve">, and measures </w:t>
+      </w:r>
+      <w:r>
+        <w:t xml:space="preserve">of implicit attitudes </w:t>
+      </w:r>
+      <w:r>
+        <w:t xml:space="preserve">are used </w:t>
+      </w:r>
+      <w:r>
+        <w:t xml:space="preserve">to predict behaviour </w:t>
+      </w:r>
+      <w:r>
+        <w:t xml:space="preserve">in a wide range of </w:t>
+      </w:r>
+      <w:r>
+        <w:t xml:space="preserve">clinical and </w:t>
+      </w:r>
+      <w:r>
+        <w:t xml:space="preserve">socially domains </w:t>
+      </w:r>
+      <w:r>
+        <w:t xml:space="preserve">such as </w:t>
+      </w:r>
+      <w:r>
+        <w:t>self-harmful</w:t>
+      </w:r>
+      <w:r>
+        <w:t xml:space="preserve"> behaviour and racial bias </w:t>
       </w:r>
       <w:r>
         <w:fldChar w:fldCharType="begin"/>
       </w:r>
       <w:r>
-        <w:instrText xml:space="preserve"> ADDIN ZOTERO_ITEM CSL_CITATION {"citationID":"a1ulmt3s1bl","properties":{"formattedCitation":"(Nock et al., 2010)","plainCitation":"(Nock et al., 2010)"},"citationItems":[{"id":193,"uris":["http://zotero.org/users/1687755/items/WM7AAMMW"],"uri":["http://zotero.org/users/1687755/items/WM7AAMMW"],"itemData":{"id":193,"type":"article-journal","title":"Measuring the suicidal mind: Implicit cognition predicts suicidal behavior","container-title":"Psychological Science","page":"511-517","volume":"21","issue":"4","source":"CrossRef","DOI":"10.1177/0956797610364762","ISSN":"0956-7976, 1467-9280","shortTitle":"Measuring the Suicidal Mind","language":"en","author":[{"family":"Nock","given":"Matthew K."},{"family":"Park","given":"J. M."},{"family":"Finn","given":"C. T."},{"family":"Deliberto","given":"T. L."},{"family":"Dour","given":"H. J."},{"family":"Banaji","given":"M. R."}],"issued":{"date-parts":[["2010",4,1]]}}}],"schema":"https://github.com/citation-style-language/schema/raw/master/csl-citation.json"} </w:instrText>
+        <w:instrText xml:space="preserve"> ADDIN ZOTERO_ITEM CSL_CITATION {"citationID":"iYMToX36","properties":{"formattedCitation":"(Green et al., 2007; Nock et al., 2010)","plainCitation":"(Green et al., 2007; Nock et al., 2010)","noteIndex":0},"citationItems":[{"id":7790,"uris":["http://zotero.org/users/1687755/items/FERIIW2M"],"uri":["http://zotero.org/users/1687755/items/FERIIW2M"],"itemData":{"id":7790,"type":"article-journal","title":"Implicit bias among physicians and its prediction of thrombolysis decisions for black and white patients","container-title":"Journal of General Internal Medicine","page":"1231-1238","volume":"22","issue":"9","source":"PubMed","abstract":"CONTEXT: Studies documenting racial/ethnic disparities in health care frequently implicate physicians' unconscious biases. No study to date has measured physicians' unconscious racial bias to test whether this predicts physicians' clinical decisions.\nOBJECTIVE: To test whether physicians show implicit race bias and whether the magnitude of such bias predicts thrombolysis recommendations for black and white patients with acute coronary syndromes.\nDESIGN, SETTING, AND PARTICIPANTS: An internet-based tool comprising a clinical vignette of a patient presenting to the emergency department with an acute coronary syndrome, followed by a questionnaire and three Implicit Association Tests (IATs). Study invitations were e-mailed to all internal medicine and emergency medicine residents at four academic medical centers in Atlanta and Boston; 287 completed the study, met inclusion criteria, and were randomized to either a black or white vignette patient.\nMAIN OUTCOME MEASURES: IAT scores (normal continuous variable) measuring physicians' implicit race preference and perceptions of cooperativeness. Physicians' attribution of symptoms to coronary artery disease for vignette patients with randomly assigned race, and their decisions about thrombolysis. Assessment of physicians' explicit racial biases by questionnaire.\nRESULTS: Physicians reported no explicit preference for white versus black patients or differences in perceived cooperativeness. In contrast, IATs revealed implicit preference favoring white Americans (mean IAT score = 0.36, P &lt; .001, one-sample t test) and implicit stereotypes of black Americans as less cooperative with medical procedures (mean IAT score 0.22, P &lt; .001), and less cooperative generally (mean IAT score 0.30, P &lt; .001). As physicians' prowhite implicit bias increased, so did their likelihood of treating white patients and not treating black patients with thrombolysis (P = .009).\nCONCLUSIONS: This study represents the first evidence of unconscious (implicit) race bias among physicians, its dissociation from conscious (explicit) bias, and its predictive validity. Results suggest that physicians' unconscious biases may contribute to racial/ethnic disparities in use of medical procedures such as thrombolysis for myocardial infarction.","DOI":"10.1007/s11606-007-0258-5","ISSN":"1525-1497","note":"PMID: 17594129\nPMCID: PMC2219763","journalAbbreviation":"J Gen Intern Med","language":"eng","author":[{"family":"Green","given":"Alexander R."},{"family":"Carney","given":"Dana R."},{"family":"Pallin","given":"Daniel J."},{"family":"Ngo","given":"Long H."},{"family":"Raymond","given":"Kristal L."},{"family":"Iezzoni","given":"Lisa I."},{"family":"Banaji","given":"Mahzarin R."}],"issued":{"date-parts":[["2007",9]]}}},{"id":193,"uris":["http://zotero.org/users/1687755/items/WM7AAMMW"],"uri":["http://zotero.org/users/1687755/items/WM7AAMMW"],"itemData":{"id":193,"type":"article-journal","title":"Measuring the suicidal mind: Implicit cognition predicts suicidal behavior","container-title":"Psychological Science","page":"511-517","volume":"21","issue":"4","source":"CrossRef","DOI":"10.1177/0956797610364762","ISSN":"0956-7976, 1467-9280","shortTitle":"Measuring the Suicidal Mind","language":"en","author":[{"family":"Nock","given":"Matthew K."},{"family":"Park","given":"J. M."},{"family":"Finn","given":"C. T."},{"family":"Deliberto","given":"T. L."},{"family":"Dour","given":"H. J."},{"family":"Banaji","given":"M. R."}],"issued":{"date-parts":[["2010",4,1]]}}}],"schema":"https://github.com/citation-style-language/schema/raw/master/csl-citation.json"} </w:instrText>
       </w:r>
       <w:r>
         <w:fldChar w:fldCharType="separate"/>
@@ -568,7 +657,7 @@
         <w:rPr>
           <w:noProof/>
         </w:rPr>
-        <w:t>(Nock et al., 2010)</w:t>
+        <w:t>(Green et al., 2007; Nock et al., 2010)</w:t>
       </w:r>
       <w:r>
         <w:fldChar w:fldCharType="end"/>
@@ -618,185 +707,230 @@
         <w:fldChar w:fldCharType="end"/>
       </w:r>
       <w:r>
-        <w:t xml:space="preserve">. </w:t>
-      </w:r>
-      <w:r>
-        <w:t xml:space="preserve">However, </w:t>
-      </w:r>
-      <w:r>
-        <w:t xml:space="preserve">until recently, </w:t>
-      </w:r>
-      <w:r>
-        <w:t xml:space="preserve">little or no work </w:t>
-      </w:r>
-      <w:r>
-        <w:t>has examin</w:t>
-      </w:r>
-      <w:r>
-        <w:t xml:space="preserve">ed </w:t>
-      </w:r>
-      <w:r>
-        <w:t xml:space="preserve">the influence of the completing the IAT on the very </w:t>
-      </w:r>
-      <w:r>
-        <w:t>attitudes</w:t>
-      </w:r>
-      <w:r>
-        <w:t xml:space="preserve"> it seeks to </w:t>
-      </w:r>
-      <w:proofErr w:type="gramStart"/>
-      <w:r>
-        <w:t>assesses</w:t>
-      </w:r>
-      <w:proofErr w:type="gramEnd"/>
-      <w:r>
-        <w:t xml:space="preserve">. </w:t>
-      </w:r>
-    </w:p>
-    <w:p>
-      <w:r>
-        <w:t xml:space="preserve">Importantly, </w:t>
-      </w:r>
-    </w:p>
-    <w:p>
-      <w:r>
-        <w:t xml:space="preserve">A single block of IAT </w:t>
-      </w:r>
-      <w:r>
-        <w:t>categorizations</w:t>
-      </w:r>
-      <w:r>
-        <w:t xml:space="preserve"> can induce learning (</w:t>
+        <w:t>. H</w:t>
+      </w:r>
+      <w:r>
+        <w:t>owever</w:t>
+      </w:r>
+      <w:r>
+        <w:t>,</w:t>
+      </w:r>
+      <w:r>
+        <w:t xml:space="preserve"> no work has examined changes in implicit attitudes due to the act of measurement.</w:t>
+      </w:r>
+      <w:r>
+        <w:t xml:space="preserve"> </w:t>
+      </w:r>
+      <w:r>
+        <w:t xml:space="preserve">While a small number of studies have examined whether individual blocks of categorizations can change attitudes </w:t>
+      </w:r>
+      <w:r>
+        <w:fldChar w:fldCharType="begin"/>
+      </w:r>
+      <w:r>
+        <w:instrText xml:space="preserve"> ADDIN ZOTERO_ITEM CSL_CITATION {"citationID":"aarg7ms8r6","properties":{"formattedCitation":"(Ebert, Steffens, Von St\\uc0\\u252{}lpnagel, &amp; Jelenec, 2009)","plainCitation":"(Ebert, Steffens, Von Stülpnagel, &amp; Jelenec, 2009)","noteIndex":0},"citationItems":[{"id":3197,"uris":["http://zotero.org/users/1687755/items/2NP8MXMT"],"uri":["http://zotero.org/users/1687755/items/2NP8MXMT"],"itemData":{"id":3197,"type":"article-journal","title":"How to like yourself better, or chocolate less: Changing implicit attitudes with one IAT task","container-title":"Journal of Experimental Social Psychology","page":"1098-1104","volume":"45","issue":"5","source":"ScienceDirect","abstract":"The current paper introduces a novel feature of implicit association tests (IATs) by demonstrating their potential to change implicit attitudes. We assume that such changes are driven by associative learning mechanisms caused by carrying out an IAT task. Currently, evaluative conditioning appears to be the only widespread paradigm for changing implicit attitudes. An IAT task could provide an alternative. In two experiments, participants initially reacted to only one IAT task. Implicit preferences subsequently assessed with different implicit measures depended on the initial IAT task. This was shown for implicit self-esteem and for implicit attitudes towards well-known candy brands. Findings are discussed in relation to task-order effects in IATs.","DOI":"10.1016/j.jesp.2009.06.008","ISSN":"0022-1031","shortTitle":"How to like yourself better, or chocolate less","journalAbbreviation":"Journal of Experimental Social Psychology","author":[{"family":"Ebert","given":"Irena D."},{"family":"Steffens","given":"Melanie C."},{"family":"Von Stülpnagel","given":"Rul"},{"family":"Jelenec","given":"Petra"}],"issued":{"date-parts":[["2009",9]]}}}],"schema":"https://github.com/citation-style-language/schema/raw/master/csl-citation.json"} </w:instrText>
+      </w:r>
+      <w:r>
+        <w:fldChar w:fldCharType="separate"/>
+      </w:r>
+      <w:r>
+        <w:t>(Ebert, Steffens, Von Stülpnagel, &amp; Jelenec, 2009)</w:t>
+      </w:r>
+      <w:r>
+        <w:fldChar w:fldCharType="end"/>
+      </w:r>
+      <w:r>
+        <w:t xml:space="preserve">, or whether completing a Race IAT influences </w:t>
+      </w:r>
+      <w:r>
+        <w:t xml:space="preserve">more distal behaviours such as interpersonal warmth </w:t>
+      </w:r>
+      <w:r>
+        <w:fldChar w:fldCharType="begin"/>
+      </w:r>
+      <w:r>
+        <w:instrText xml:space="preserve"> ADDIN ZOTERO_ITEM CSL_CITATION {"citationID":"aprqsq4711","properties":{"formattedCitation":"(Vorauer, 2012)","plainCitation":"(Vorauer, 2012)"},"citationItems":[{"id":6707,"uris":["http://zotero.org/users/1687755/items/2WT3Z22X"],"uri":["http://zotero.org/users/1687755/items/2WT3Z22X"],"itemData":{"id":6707,"type":"article-journal","title":"Completing the Implicit Association Test Reduces Positive Intergroup Interaction Behavior","container-title":"Psychological Science","page":"1168-1175","volume":"23","issue":"10","source":"CrossRef","DOI":"10.1177/0956797612440457","ISSN":"0956-7976, 1467-9280","language":"en","author":[{"family":"Vorauer","given":"Jacquie D."}],"issued":{"date-parts":[["2012",10]]}}}],"schema":"https://github.com/citation-style-language/schema/raw/master/csl-citation.json"} </w:instrText>
+      </w:r>
+      <w:r>
+        <w:fldChar w:fldCharType="separate"/>
+      </w:r>
+      <w:r>
+        <w:rPr>
+          <w:noProof/>
+        </w:rPr>
+        <w:t>(Vorauer, 2012)</w:t>
+      </w:r>
+      <w:r>
+        <w:fldChar w:fldCharType="end"/>
+      </w:r>
+      <w:r>
+        <w:t xml:space="preserve">, no work </w:t>
+      </w:r>
+      <w:r>
+        <w:t xml:space="preserve">to date has </w:t>
+      </w:r>
+      <w:r>
+        <w:t xml:space="preserve">examined whether </w:t>
+      </w:r>
+      <w:r>
+        <w:t xml:space="preserve">merely completing </w:t>
+      </w:r>
+      <w:r>
+        <w:t>an</w:t>
+      </w:r>
+      <w:r>
+        <w:t xml:space="preserve"> IAT </w:t>
+      </w:r>
+      <w:r>
+        <w:t>serves to change</w:t>
+      </w:r>
+      <w:r>
+        <w:t xml:space="preserve"> the </w:t>
+      </w:r>
+      <w:r>
+        <w:t>very attitudes it seek</w:t>
+      </w:r>
+      <w:r>
+        <w:t>s to assess.</w:t>
+      </w:r>
+      <w:r>
+        <w:t xml:space="preserve"> </w:t>
+      </w:r>
+      <w:r>
+        <w:t xml:space="preserve">Recent evidence </w:t>
+      </w:r>
+      <w:r>
+        <w:t>shows</w:t>
+      </w:r>
+      <w:r>
+        <w:t xml:space="preserve"> that the IAT can </w:t>
+      </w:r>
+      <w:r>
+        <w:t>establish</w:t>
+      </w:r>
+      <w:r>
+        <w:t xml:space="preserve"> </w:t>
+      </w:r>
+      <w:r>
+        <w:t xml:space="preserve">implicit </w:t>
+      </w:r>
+      <w:r>
+        <w:t>attitudes towards novel stimuli</w:t>
+      </w:r>
+      <w:r>
+        <w:t xml:space="preserve">, and specifies that it </w:t>
+      </w:r>
+      <w:r>
+        <w:t>does this through a known learning pathway</w:t>
+      </w:r>
+      <w:r>
+        <w:t xml:space="preserve">: analogical learning due to the relational structure among the </w:t>
+      </w:r>
+      <w:r>
+        <w:t xml:space="preserve">IAT’s </w:t>
+      </w:r>
+      <w:r>
+        <w:t xml:space="preserve">four concept categories </w:t>
+      </w:r>
+      <w:r>
+        <w:rPr>
+          <w:highlight w:val="red"/>
+        </w:rPr>
+        <w:fldChar w:fldCharType="begin"/>
+      </w:r>
+      <w:r>
+        <w:rPr>
+          <w:highlight w:val="red"/>
+        </w:rPr>
+        <w:instrText xml:space="preserve"> ADDIN ZOTERO_ITEM CSL_CITATION {"citationID":"7fe93EwH","properties":{"formattedCitation":"(two pairs of opposites, e.g., \\uc0\\u8220{}white:black::positive:negative\\uc0\\u8221{}: Hussey &amp; De Houwer, 2017)","plainCitation":"(two pairs of opposites, e.g., “white:black::positive:negative”: Hussey &amp; De Houwer, 2017)","noteIndex":0},"citationItems":[{"id":4972,"uris":["http://zotero.org/users/1687755/items/FKV58PAS"],"uri":["http://zotero.org/users/1687755/items/FKV58PAS"],"itemData":{"id":4972,"type":"manuscript","title":"The IAT as an analogical learning task","genre":"Manuscript submitted for publication","author":[{"family":"Hussey","given":"Ian"},{"family":"De Houwer","given":"Jan"}],"issued":{"date-parts":[["2017"]]}},"prefix":"two pairs of opposites, e.g., \"white:black::positive:negative\": "}],"schema":"https://github.com/citation-style-language/schema/raw/master/csl-citation.json"} </w:instrText>
+      </w:r>
+      <w:r>
+        <w:rPr>
+          <w:highlight w:val="red"/>
+        </w:rPr>
+        <w:fldChar w:fldCharType="separate"/>
+      </w:r>
+      <w:r>
+        <w:rPr>
+          <w:highlight w:val="red"/>
+        </w:rPr>
+        <w:t>(two pairs of opposites, e.g., “</w:t>
       </w:r>
       <w:proofErr w:type="spellStart"/>
       <w:r>
-        <w:t>ebert</w:t>
+        <w:rPr>
+          <w:highlight w:val="red"/>
+        </w:rPr>
+        <w:t>white:black</w:t>
       </w:r>
       <w:proofErr w:type="spellEnd"/>
       <w:r>
-        <w:t>)</w:t>
-      </w:r>
-    </w:p>
-    <w:p>
-      <w:r>
-        <w:t>T</w:t>
-      </w:r>
-      <w:r>
-        <w:t xml:space="preserve">he </w:t>
-      </w:r>
-      <w:r>
-        <w:t xml:space="preserve">act of completing an </w:t>
-      </w:r>
-      <w:r>
-        <w:t xml:space="preserve">IAT has recently been shown to be </w:t>
-      </w:r>
-      <w:r>
-        <w:t xml:space="preserve">capable of establishing attitudes towards novel stimuli (Hussey &amp; De Houwer, REF). </w:t>
-      </w:r>
-    </w:p>
-    <w:p>
-      <w:r>
-        <w:t>Specifically, the R</w:t>
-      </w:r>
-      <w:r>
-        <w:t xml:space="preserve">ace IAT has also been shown to induce. </w:t>
-      </w:r>
-      <w:r>
-        <w:fldChar w:fldCharType="begin"/>
-      </w:r>
-      <w:r>
-        <w:instrText xml:space="preserve"> ADDIN ZOTERO_ITEM CSL_CITATION {"citationID":"aprqsq4711","properties":{"formattedCitation":"(Vorauer, 2012)","plainCitation":"(Vorauer, 2012)"},"citationItems":[{"id":6707,"uris":["http://zotero.org/users/1687755/items/2WT3Z22X"],"uri":["http://zotero.org/users/1687755/items/2WT3Z22X"],"itemData":{"id":6707,"type":"article-journal","title":"Completing the Implicit Association Test Reduces Positive Intergroup Interaction Behavior","container-title":"Psychological Science","page":"1168-1175","volume":"23","issue":"10","source":"CrossRef","DOI":"10.1177/0956797612440457","ISSN":"0956-7976, 1467-9280","language":"en","author":[{"family":"Vorauer","given":"Jacquie D."}],"issued":{"date-parts":[["2012",10]]}}}],"schema":"https://github.com/citation-style-language/schema/raw/master/csl-citation.json"} </w:instrText>
-      </w:r>
-      <w:r>
-        <w:fldChar w:fldCharType="separate"/>
-      </w:r>
-      <w:r>
-        <w:rPr>
-          <w:noProof/>
-        </w:rPr>
-        <w:t>(Vorauer, 2012)</w:t>
-      </w:r>
-      <w:r>
+        <w:rPr>
+          <w:highlight w:val="red"/>
+        </w:rPr>
+        <w:t>::</w:t>
+      </w:r>
+      <w:proofErr w:type="spellStart"/>
+      <w:r>
+        <w:rPr>
+          <w:highlight w:val="red"/>
+        </w:rPr>
+        <w:t>positive:negative</w:t>
+      </w:r>
+      <w:proofErr w:type="spellEnd"/>
+      <w:r>
+        <w:rPr>
+          <w:highlight w:val="red"/>
+        </w:rPr>
+        <w:t>”: Hussey &amp; De Houwer, 2017)</w:t>
+      </w:r>
+      <w:r>
+        <w:rPr>
+          <w:highlight w:val="red"/>
+        </w:rPr>
         <w:fldChar w:fldCharType="end"/>
       </w:r>
       <w:r>
-        <w:t xml:space="preserve"> – some existing evidence but no fine grain explanation of what learning processes are involved</w:t>
-      </w:r>
-    </w:p>
-    <w:p>
-      <w:r>
-        <w:t xml:space="preserve">However, it’s not clear what mechanism might drive this, and/or completing the IAT changes implicit measures themselves. </w:t>
-      </w:r>
-    </w:p>
-    <w:p>
-      <w:r>
-        <w:fldChar w:fldCharType="begin"/>
-      </w:r>
-      <w:r>
-        <w:instrText xml:space="preserve"> ADDIN ZOTERO_ITEM CSL_CITATION {"citationID":"a2qjn4evmb2","properties":{"formattedCitation":"(Hussey &amp; De Houwer, 2017)","plainCitation":"(Hussey &amp; De Houwer, 2017)"},"citationItems":[{"id":4972,"uris":["http://zotero.org/users/1687755/items/FKV58PAS"],"uri":["http://zotero.org/users/1687755/items/FKV58PAS"],"itemData":{"id":4972,"type":"manuscript","title":"The IAT as an analogical learning task","genre":"Manuscript submitted for publication","author":[{"family":"Hussey","given":"Ian"},{"family":"De Houwer","given":"Jan"}],"issued":{"date-parts":[["2017"]]}}}],"schema":"https://github.com/citation-style-language/schema/raw/master/csl-citation.json"} </w:instrText>
-      </w:r>
-      <w:r>
-        <w:fldChar w:fldCharType="separate"/>
-      </w:r>
-      <w:r>
-        <w:rPr>
-          <w:noProof/>
-        </w:rPr>
-        <w:t>(Hussey &amp; De Houwer, 2017)</w:t>
-      </w:r>
-      <w:r>
-        <w:fldChar w:fldCharType="end"/>
-      </w:r>
-      <w:r>
-        <w:t xml:space="preserve"> – recent evidence that completing an IAT can establish novel implicit and explicit attitudes, and that this learning is analogical in nature. </w:t>
-      </w:r>
-    </w:p>
-    <w:p>
-      <w:pPr>
-        <w:ind w:firstLine="0"/>
-      </w:pPr>
-      <w:r>
-        <w:tab/>
-      </w:r>
-      <w:proofErr w:type="gramStart"/>
-      <w:r>
-        <w:t>e</w:t>
-      </w:r>
-      <w:proofErr w:type="gramEnd"/>
-      <w:r>
-        <w:t>.g., analogy within IAT.</w:t>
-      </w:r>
-    </w:p>
-    <w:p>
-      <w:r>
-        <w:lastRenderedPageBreak/>
-        <w:t>However, no work on whether learning via the IAT change well-established attitudes, such as racial attitudes.</w:t>
-      </w:r>
-    </w:p>
-    <w:p>
-      <w:r>
-        <w:t xml:space="preserve">We therefore examined whether the Race IAT can </w:t>
-      </w:r>
-      <w:bookmarkStart w:id="0" w:name="_GoBack"/>
-      <w:bookmarkEnd w:id="0"/>
-      <w:r>
-        <w:t xml:space="preserve">increase negative implicit biases against the racial out-group. </w:t>
-      </w:r>
-    </w:p>
-    <w:p/>
-    <w:p/>
-    <w:p/>
-    <w:p/>
-    <w:p>
-      <w:pPr>
-        <w:rPr>
-          <w:rFonts w:eastAsiaTheme="majorEastAsia" w:cstheme="majorBidi"/>
-          <w:b/>
-          <w:bCs/>
-        </w:rPr>
-      </w:pPr>
-      <w:r>
-        <w:br w:type="page"/>
+        <w:rPr>
+          <w:highlight w:val="red"/>
+        </w:rPr>
+        <w:t>.</w:t>
+      </w:r>
+      <w:r>
+        <w:t xml:space="preserve"> </w:t>
+      </w:r>
+      <w:r>
+        <w:t>W</w:t>
+      </w:r>
+      <w:r>
+        <w:t xml:space="preserve">e </w:t>
+      </w:r>
+      <w:r>
+        <w:t xml:space="preserve">therefore </w:t>
+      </w:r>
+      <w:r>
+        <w:t>examine</w:t>
+      </w:r>
+      <w:r>
+        <w:t>d</w:t>
+      </w:r>
+      <w:r>
+        <w:t xml:space="preserve"> whether </w:t>
+      </w:r>
+      <w:r>
+        <w:t>completing a Race IAT increase</w:t>
+      </w:r>
+      <w:r>
+        <w:t>d</w:t>
+      </w:r>
+      <w:r>
+        <w:t xml:space="preserve"> negative implicit biase</w:t>
+      </w:r>
+      <w:r>
+        <w:t>s against the racial out-group.</w:t>
+      </w:r>
+      <w:r>
+        <w:t xml:space="preserve"> </w:t>
       </w:r>
     </w:p>
     <w:p>
@@ -804,11 +938,13 @@
         <w:pStyle w:val="Heading1"/>
       </w:pPr>
       <w:r>
-        <w:lastRenderedPageBreak/>
         <w:t>Experiment</w:t>
       </w:r>
       <w:r>
         <w:t xml:space="preserve"> 1</w:t>
+      </w:r>
+      <w:r>
+        <w:tab/>
       </w:r>
     </w:p>
     <w:p>
@@ -927,7 +1063,7 @@
       <w:r>
         <w:t xml:space="preserve"> the OSF (</w:t>
       </w:r>
-      <w:hyperlink r:id="rId10" w:history="1">
+      <w:hyperlink r:id="rId11" w:history="1">
         <w:r>
           <w:rPr>
             <w:rStyle w:val="Hyperlink"/>
@@ -995,7 +1131,7 @@
       <w:r>
         <w:t xml:space="preserve"> platform (</w:t>
       </w:r>
-      <w:hyperlink r:id="rId11" w:history="1">
+      <w:hyperlink r:id="rId12" w:history="1">
         <w:r>
           <w:rPr>
             <w:rStyle w:val="Hyperlink"/>
@@ -1144,12 +1280,24 @@
         <w:rPr>
           <w:lang w:val="en-IE"/>
         </w:rPr>
-        <w:t xml:space="preserve"> (to create a homogenous in-</w:t>
+        <w:t xml:space="preserve"> (to create a homogenous </w:t>
       </w:r>
       <w:r>
         <w:rPr>
           <w:lang w:val="en-IE"/>
         </w:rPr>
+        <w:t xml:space="preserve">racial </w:t>
+      </w:r>
+      <w:r>
+        <w:rPr>
+          <w:lang w:val="en-IE"/>
+        </w:rPr>
+        <w:t>in-</w:t>
+      </w:r>
+      <w:r>
+        <w:rPr>
+          <w:lang w:val="en-IE"/>
+        </w:rPr>
         <w:t xml:space="preserve"> and out-</w:t>
       </w:r>
       <w:r>
@@ -1228,6 +1376,27 @@
         <w:t xml:space="preserve"> </w:t>
       </w:r>
       <w:r>
+        <w:t xml:space="preserve">Sample size was </w:t>
+      </w:r>
+      <w:r>
+        <w:t xml:space="preserve">selected </w:t>
+      </w:r>
+      <w:r>
+        <w:t>based on availability of resources.</w:t>
+      </w:r>
+      <w:r>
+        <w:t xml:space="preserve"> No power analysis was conducted given the complexity of estimating power for interactions within m</w:t>
+      </w:r>
+      <w:r>
+        <w:t>ixed-</w:t>
+      </w:r>
+      <w:r>
+        <w:t>effects models.</w:t>
+      </w:r>
+      <w:r>
+        <w:t xml:space="preserve"> </w:t>
+      </w:r>
+      <w:r>
         <w:t>159</w:t>
       </w:r>
       <w:r>
@@ -1252,11 +1421,7 @@
         <w:t xml:space="preserve">. </w:t>
       </w:r>
       <w:r>
-        <w:t xml:space="preserve">For all experiments, </w:t>
-      </w:r>
-      <w:r>
-        <w:lastRenderedPageBreak/>
-        <w:t>e</w:t>
+        <w:t>For all experiments, e</w:t>
       </w:r>
       <w:r>
         <w:t xml:space="preserve">xclusion criteria were incomplete data on any task </w:t>
@@ -1279,11 +1444,9 @@
       <w:r>
         <w:t xml:space="preserve">. </w:t>
       </w:r>
-      <w:proofErr w:type="gramStart"/>
       <w:r>
         <w:t>Eleven</w:t>
       </w:r>
-      <w:proofErr w:type="gramEnd"/>
       <w:r>
         <w:t xml:space="preserve"> </w:t>
       </w:r>
@@ -1760,7 +1923,6 @@
         <w:t xml:space="preserve">targets and attributes share a response key (e.g., </w:t>
       </w:r>
       <w:r>
-        <w:lastRenderedPageBreak/>
         <w:t xml:space="preserve">press left for </w:t>
       </w:r>
       <w:r>
@@ -2289,7 +2451,6 @@
         <w:rPr>
           <w:rStyle w:val="Heading4Char"/>
         </w:rPr>
-        <w:lastRenderedPageBreak/>
         <w:t>Ratings scale.</w:t>
       </w:r>
       <w:r>
@@ -2308,7 +2469,7 @@
         <w:t>IAT using a seven-point scale (</w:t>
       </w:r>
       <w:r>
-        <w:t>1 -</w:t>
+        <w:t>1</w:t>
       </w:r>
       <w:r>
         <w:t xml:space="preserve"> </w:t>
@@ -2317,7 +2478,7 @@
         <w:t xml:space="preserve">very negative to </w:t>
       </w:r>
       <w:r>
-        <w:t>7 -</w:t>
+        <w:t>7</w:t>
       </w:r>
       <w:r>
         <w:t xml:space="preserve"> </w:t>
@@ -2420,13 +2581,10 @@
         <w:t xml:space="preserve">to employ an alternative, </w:t>
       </w:r>
       <w:r>
-        <w:t xml:space="preserve">more </w:t>
-      </w:r>
-      <w:r>
-        <w:t xml:space="preserve">power </w:t>
-      </w:r>
-      <w:r>
-        <w:t xml:space="preserve">analytic strategy: mixed effects modeling </w:t>
+        <w:t xml:space="preserve">more mixed effects modeling </w:t>
+      </w:r>
+      <w:r>
+        <w:t xml:space="preserve">as a more power analytic strategy </w:t>
       </w:r>
       <w:r>
         <w:fldChar w:fldCharType="begin"/>
@@ -2471,7 +2629,7 @@
         <w:t xml:space="preserve"> We employed mixed-effects models for all measures in the present article.</w:t>
       </w:r>
       <w:r>
-        <w:t xml:space="preserve"> For the sake of clarity and brevity, only results of main or interaction effects testing our pre-registered hypotheses will be reported for each experiment. </w:t>
+        <w:t xml:space="preserve"> For the sake of clarity, only results of main or interaction effects testing our pre-registered hypotheses will be reported for each experiment. </w:t>
       </w:r>
       <w:commentRangeStart w:id="1"/>
       <w:r>
@@ -2562,14 +2720,7 @@
         <w:rPr>
           <w:lang w:val="en-IE"/>
         </w:rPr>
-        <w:t xml:space="preserve">This approach </w:t>
-      </w:r>
-      <w:r>
-        <w:rPr>
-          <w:lang w:val="en-IE"/>
-        </w:rPr>
-        <w:lastRenderedPageBreak/>
-        <w:t xml:space="preserve">was also applied for the AMP and Shooter bias task in subsequent experiments. </w:t>
+        <w:t xml:space="preserve">This approach was also applied for the AMP and Shooter bias task in subsequent experiments. </w:t>
       </w:r>
       <w:r>
         <w:t xml:space="preserve">Data were </w:t>
@@ -2819,6 +2970,81 @@
       </w:r>
       <w:r>
         <w:t>.</w:t>
+      </w:r>
+      <w:r>
+        <w:t xml:space="preserve"> For illustrative purposes, </w:t>
+      </w:r>
+      <w:r>
+        <w:t xml:space="preserve">differences in </w:t>
+      </w:r>
+      <w:r>
+        <w:t xml:space="preserve">SC-IAT effects </w:t>
+      </w:r>
+      <w:r>
+        <w:t xml:space="preserve">between groups can be quantified </w:t>
+      </w:r>
+      <w:r>
+        <w:t xml:space="preserve">using traditional </w:t>
+      </w:r>
+      <w:r>
+        <w:rPr>
+          <w:i/>
+        </w:rPr>
+        <w:t>D</w:t>
+      </w:r>
+      <w:r>
+        <w:t>1 scoring. This</w:t>
+      </w:r>
+      <w:r>
+        <w:t xml:space="preserve"> corresponds to a </w:t>
+      </w:r>
+      <w:r>
+        <w:t xml:space="preserve">small </w:t>
+      </w:r>
+      <w:r>
+        <w:t>difference of between the two groups</w:t>
+      </w:r>
+      <w:r>
+        <w:t xml:space="preserve">, </w:t>
+      </w:r>
+      <w:r>
+        <w:rPr>
+          <w:i/>
+        </w:rPr>
+        <w:t>M</w:t>
+      </w:r>
+      <w:r>
+        <w:rPr>
+          <w:vertAlign w:val="subscript"/>
+        </w:rPr>
+        <w:t>diff</w:t>
+      </w:r>
+      <w:r>
+        <w:t xml:space="preserve"> = 0.03, 95% CI = [-0.02, </w:t>
+      </w:r>
+      <w:r>
+        <w:t>0.08</w:t>
+      </w:r>
+      <w:r>
+        <w:t>]</w:t>
+      </w:r>
+      <w:r>
+        <w:t xml:space="preserve">, Cohen’s </w:t>
+      </w:r>
+      <w:r>
+        <w:rPr>
+          <w:i/>
+        </w:rPr>
+        <w:t>d</w:t>
+      </w:r>
+      <w:r>
+        <w:t xml:space="preserve"> = </w:t>
+      </w:r>
+      <w:r>
+        <w:t>0.18</w:t>
+      </w:r>
+      <w:r>
+        <w:t>, 95% CI = [-0.15, 0.51].</w:t>
       </w:r>
     </w:p>
     <w:p>
@@ -2915,10 +3141,21 @@
         <w:rPr>
           <w:rFonts w:ascii="CMU Typewriter Text Light" w:hAnsi="CMU Typewriter Text Light"/>
         </w:rPr>
-        <w:t xml:space="preserve"> (1 | participant)</w:t>
-      </w:r>
-      <w:r>
-        <w:t xml:space="preserve">). </w:t>
+        <w:t xml:space="preserve"> </w:t>
+      </w:r>
+      <w:proofErr w:type="gramStart"/>
+      <w:r>
+        <w:rPr>
+          <w:rFonts w:ascii="CMU Typewriter Text Light" w:hAnsi="CMU Typewriter Text Light"/>
+        </w:rPr>
+        <w:t>(1 | participant)</w:t>
+      </w:r>
+      <w:r>
+        <w:t>).</w:t>
+      </w:r>
+      <w:proofErr w:type="gramEnd"/>
+      <w:r>
+        <w:t xml:space="preserve"> </w:t>
       </w:r>
       <w:r>
         <w:t xml:space="preserve">Contrary to our hypothesis, no evidence was found for differences in ratings between the </w:t>
@@ -2995,7 +3232,6 @@
         <w:pStyle w:val="Heading1"/>
       </w:pPr>
       <w:r>
-        <w:lastRenderedPageBreak/>
         <w:t>Experiment 2</w:t>
       </w:r>
     </w:p>
@@ -3106,6 +3342,9 @@
         <w:t xml:space="preserve"> </w:t>
       </w:r>
       <w:r>
+        <w:t xml:space="preserve">Sample size was selected by increasing relative to Experiment 1 to allow for a potentially higher attrition rate in the AMP. </w:t>
+      </w:r>
+      <w:r>
         <w:t>232</w:t>
       </w:r>
       <w:r>
@@ -3118,13 +3357,16 @@
         <w:t xml:space="preserve"> </w:t>
       </w:r>
       <w:r>
-        <w:t xml:space="preserve">and were paid </w:t>
-      </w:r>
-      <w:r>
-        <w:rPr>
-          <w:highlight w:val="green"/>
-        </w:rPr>
-        <w:t>£1.20</w:t>
+        <w:t xml:space="preserve">and </w:t>
+      </w:r>
+      <w:r>
+        <w:t xml:space="preserve">were paid </w:t>
+      </w:r>
+      <w:r>
+        <w:t>£0.9</w:t>
+      </w:r>
+      <w:r>
+        <w:t>0</w:t>
       </w:r>
       <w:r>
         <w:t>,</w:t>
@@ -3377,11 +3619,7 @@
         <w:t xml:space="preserve">Chinese characters </w:t>
       </w:r>
       <w:r>
-        <w:t xml:space="preserve">and asks them to rate them either as positive or negative. Prime stimuli are </w:t>
-      </w:r>
-      <w:r>
-        <w:lastRenderedPageBreak/>
-        <w:t xml:space="preserve">flashed briefly on screen before </w:t>
+        <w:t xml:space="preserve">and asks them to rate them either as positive or negative. Prime stimuli are flashed briefly on screen before </w:t>
       </w:r>
       <w:r>
         <w:t>each Chinese character. However, p</w:t>
@@ -3501,15 +3739,10 @@
         <w:t xml:space="preserve">typical </w:t>
       </w:r>
       <w:r>
-        <w:t xml:space="preserve">practices for this </w:t>
-      </w:r>
-      <w:proofErr w:type="gramStart"/>
-      <w:r>
-        <w:t>widely-used</w:t>
-      </w:r>
-      <w:proofErr w:type="gramEnd"/>
-      <w:r>
-        <w:t xml:space="preserve"> </w:t>
+        <w:t xml:space="preserve">practices for this widely </w:t>
+      </w:r>
+      <w:r>
+        <w:t xml:space="preserve">used </w:t>
       </w:r>
       <w:r>
         <w:t>implicit measure</w:t>
@@ -3644,11 +3877,7 @@
         <w:t xml:space="preserve">articipant </w:t>
       </w:r>
       <w:r>
-        <w:t xml:space="preserve">as a </w:t>
-      </w:r>
-      <w:r>
-        <w:lastRenderedPageBreak/>
-        <w:t>random effect (</w:t>
+        <w:t>as a random effect (</w:t>
       </w:r>
       <w:r>
         <w:rPr>
@@ -3909,15 +4138,7 @@
         <w:t>or</w:t>
       </w:r>
       <w:r>
-        <w:t xml:space="preserve"> Police Officer’s Dilemma Task: </w:t>
-      </w:r>
-      <w:proofErr w:type="spellStart"/>
-      <w:r>
-        <w:t>Correll</w:t>
-      </w:r>
-      <w:proofErr w:type="spellEnd"/>
-      <w:r>
-        <w:t xml:space="preserve"> et al., 2007)</w:t>
+        <w:t xml:space="preserve"> Police Officer’s Dilemma Task: Correll et al., 2007)</w:t>
       </w:r>
       <w:r>
         <w:fldChar w:fldCharType="end"/>
@@ -3967,7 +4188,6 @@
         <w:pStyle w:val="Heading2"/>
       </w:pPr>
       <w:r>
-        <w:lastRenderedPageBreak/>
         <w:t>Method</w:t>
       </w:r>
     </w:p>
@@ -3982,6 +4202,15 @@
         <w:t xml:space="preserve"> </w:t>
       </w:r>
       <w:r>
+        <w:t>Sample size was selected by increasing the sample</w:t>
+      </w:r>
+      <w:r>
+        <w:t xml:space="preserve"> relative to the previous experiments</w:t>
+      </w:r>
+      <w:r>
+        <w:t xml:space="preserve">. </w:t>
+      </w:r>
+      <w:r>
         <w:t>294</w:t>
       </w:r>
       <w:r>
@@ -3997,16 +4226,19 @@
         <w:t xml:space="preserve"> </w:t>
       </w:r>
       <w:r>
-        <w:t xml:space="preserve">and were paid </w:t>
-      </w:r>
-      <w:r>
-        <w:rPr>
-          <w:highlight w:val="green"/>
-        </w:rPr>
-        <w:t>£1.20</w:t>
-      </w:r>
-      <w:r>
-        <w:t xml:space="preserve">, 48 </w:t>
+        <w:t xml:space="preserve">and were </w:t>
+      </w:r>
+      <w:r>
+        <w:t xml:space="preserve">paid </w:t>
+      </w:r>
+      <w:r>
+        <w:t>£2</w:t>
+      </w:r>
+      <w:r>
+        <w:t>, 48</w:t>
+      </w:r>
+      <w:r>
+        <w:t xml:space="preserve"> </w:t>
       </w:r>
       <w:r>
         <w:t>were excluded (16.3</w:t>
@@ -4345,19 +4577,22 @@
         <w:t xml:space="preserve">data </w:t>
       </w:r>
       <w:r>
-        <w:t>typically include more than one metric</w:t>
+        <w:t xml:space="preserve">typically include </w:t>
+      </w:r>
+      <w:r>
+        <w:t>multiple</w:t>
+      </w:r>
+      <w:r>
+        <w:t xml:space="preserve"> metric</w:t>
+      </w:r>
+      <w:r>
+        <w:t>s</w:t>
       </w:r>
       <w:r>
         <w:t xml:space="preserve"> of performance within the task</w:t>
       </w:r>
       <w:r>
-        <w:t xml:space="preserve">. We </w:t>
-      </w:r>
-      <w:r>
-        <w:t xml:space="preserve">therefore </w:t>
-      </w:r>
-      <w:r>
-        <w:t xml:space="preserve">selected </w:t>
+        <w:t xml:space="preserve">. We selected </w:t>
       </w:r>
       <w:r>
         <w:t xml:space="preserve">the </w:t>
@@ -4387,11 +4622,7 @@
         <w:t>reaction times</w:t>
       </w:r>
       <w:r>
-        <w:t xml:space="preserve"> between trial types </w:t>
-      </w:r>
-      <w:r>
-        <w:lastRenderedPageBreak/>
-        <w:t>(armed vs. not armed)</w:t>
+        <w:t xml:space="preserve"> between trial types (armed vs. not armed)</w:t>
       </w:r>
       <w:r>
         <w:t>, response sensitivity, and response bias</w:t>
@@ -4892,11 +5123,7 @@
         <w:t xml:space="preserve">, </w:t>
       </w:r>
       <w:r>
-        <w:t xml:space="preserve">regardless </w:t>
-      </w:r>
-      <w:r>
-        <w:lastRenderedPageBreak/>
-        <w:t xml:space="preserve">of whether the image presented </w:t>
+        <w:t xml:space="preserve">regardless of whether the image presented </w:t>
       </w:r>
       <w:r>
         <w:t>an individual who was armed or unarmed</w:t>
@@ -5032,9 +5259,6 @@
       </w:r>
       <w:r>
         <w:t xml:space="preserve"> = .840.</w:t>
-      </w:r>
-      <w:r>
-        <w:t xml:space="preserve"> </w:t>
       </w:r>
     </w:p>
     <w:p>
@@ -5126,7 +5350,13 @@
         <w:t xml:space="preserve"> </w:t>
       </w:r>
       <w:r>
-        <w:t>Finally, s</w:t>
+        <w:t xml:space="preserve">Finally, </w:t>
+      </w:r>
+      <w:r>
+        <w:t xml:space="preserve">given their similarity across the three experiments, </w:t>
+      </w:r>
+      <w:r>
+        <w:t>s</w:t>
       </w:r>
       <w:r>
         <w:t>elf-</w:t>
@@ -5224,7 +5454,6 @@
         <w:pStyle w:val="Heading1"/>
       </w:pPr>
       <w:r>
-        <w:lastRenderedPageBreak/>
         <w:t>D</w:t>
       </w:r>
       <w:r>
@@ -5232,204 +5461,238 @@
       </w:r>
     </w:p>
     <w:p>
-      <w:pPr>
-        <w:rPr>
-          <w:color w:val="3366FF"/>
-        </w:rPr>
-      </w:pPr>
-      <w:r>
-        <w:rPr>
-          <w:color w:val="3366FF"/>
-        </w:rPr>
-        <w:t>Results from all three metrics of performance on the Shooter Bias task provided no evidence that participants’ performances on the Shooter Bias task were influenced by previously completing a Race IAT relative to a Flowers-Insects IAT.</w:t>
+      <w:r>
+        <w:t xml:space="preserve">Results from three pre-registered studies demonstrated that </w:t>
+      </w:r>
+      <w:r>
+        <w:t xml:space="preserve">merely completing a </w:t>
+      </w:r>
+      <w:r>
+        <w:t xml:space="preserve">Race IAT served to change </w:t>
+      </w:r>
+      <w:r>
+        <w:t xml:space="preserve">the </w:t>
+      </w:r>
+      <w:r>
+        <w:t>attitudes</w:t>
+      </w:r>
+      <w:r>
+        <w:t xml:space="preserve"> it intends to assess</w:t>
+      </w:r>
+      <w:r>
+        <w:t xml:space="preserve">. Experiments 1 and 2 </w:t>
+      </w:r>
+      <w:r>
+        <w:t>found</w:t>
+      </w:r>
+      <w:r>
+        <w:t xml:space="preserve"> that completing a Race IAT increased negative implicit negative racial bias towards black people on a subsequent implicit measure (the SC-IAT and AMP)</w:t>
+      </w:r>
+      <w:r>
+        <w:t xml:space="preserve"> compared to a non-race (flowers-insects) IAT</w:t>
+      </w:r>
+      <w:r>
+        <w:t xml:space="preserve">. However, Experiment 3 found no evidence for the generalizability of this effect to another behavioural measure of racial bias </w:t>
+      </w:r>
+      <w:r>
+        <w:t>(Shooter Bias task).</w:t>
+      </w:r>
+      <w:r>
+        <w:t xml:space="preserve"> </w:t>
+      </w:r>
+      <w:r>
+        <w:t>The direction of the effects on the implicit measures was consistent with previous work suggesting that the IAT can serve as an analogical learning context</w:t>
+      </w:r>
+      <w:r>
+        <w:t xml:space="preserve"> due to the relational structure among its four </w:t>
+      </w:r>
+      <w:r>
+        <w:t>categories (</w:t>
+      </w:r>
+      <w:r>
+        <w:t xml:space="preserve">pairs of opposites, </w:t>
+      </w:r>
+      <w:r>
+        <w:t xml:space="preserve">e.g., </w:t>
+      </w:r>
+      <w:proofErr w:type="spellStart"/>
+      <w:r>
+        <w:t>white</w:t>
+      </w:r>
+      <w:proofErr w:type="gramStart"/>
+      <w:r>
+        <w:t>:black</w:t>
+      </w:r>
+      <w:proofErr w:type="spellEnd"/>
+      <w:proofErr w:type="gramEnd"/>
+      <w:r>
+        <w:t>::</w:t>
+      </w:r>
+      <w:proofErr w:type="spellStart"/>
+      <w:r>
+        <w:t>positive:negative</w:t>
+      </w:r>
+      <w:proofErr w:type="spellEnd"/>
+      <w:r>
+        <w:t xml:space="preserve">). </w:t>
+      </w:r>
+      <w:r>
+        <w:t>Unexpectedly</w:t>
+      </w:r>
+      <w:r>
+        <w:t xml:space="preserve"> however</w:t>
+      </w:r>
+      <w:r>
+        <w:t xml:space="preserve">, results from Experiment 3 and a meta-analysis of all three experiments </w:t>
+      </w:r>
+      <w:r>
+        <w:t>demonstrated</w:t>
+      </w:r>
+      <w:r>
+        <w:t xml:space="preserve"> the opposite pattern of effect on the self-report measures: completing a Race IAT increased positive explicit evaluations of black people relative to completing a </w:t>
+      </w:r>
+      <w:r>
+        <w:t>non-racial Flowers-Insects IAT.</w:t>
+      </w:r>
+      <w:r>
+        <w:t xml:space="preserve"> These opposing results may be due to a decreased willingn</w:t>
+      </w:r>
+      <w:bookmarkStart w:id="2" w:name="_GoBack"/>
+      <w:bookmarkEnd w:id="2"/>
+      <w:r>
+        <w:t>ess</w:t>
+      </w:r>
+      <w:r>
+        <w:t xml:space="preserve"> to self-disclose racial biases </w:t>
+      </w:r>
+      <w:r>
+        <w:fldChar w:fldCharType="begin"/>
+      </w:r>
+      <w:r>
+        <w:instrText xml:space="preserve"> ADDIN ZOTERO_ITEM CSL_CITATION {"citationID":"ab2obmomjv","properties":{"formattedCitation":"(Vorauer, 2012)","plainCitation":"(Vorauer, 2012)","noteIndex":0},"citationItems":[{"id":6707,"uris":["http://zotero.org/users/1687755/items/2WT3Z22X"],"uri":["http://zotero.org/users/1687755/items/2WT3Z22X"],"itemData":{"id":6707,"type":"article-journal","title":"Completing the Implicit Association Test Reduces Positive Intergroup Interaction Behavior","container-title":"Psychological Science","page":"1168-1175","volume":"23","issue":"10","source":"CrossRef","DOI":"10.1177/0956797612440457","ISSN":"0956-7976, 1467-9280","language":"en","author":[{"family":"Vorauer","given":"Jacquie D."}],"issued":{"date-parts":[["2012",10]]}}}],"schema":"https://github.com/citation-style-language/schema/raw/master/csl-citation.json"} </w:instrText>
+      </w:r>
+      <w:r>
+        <w:fldChar w:fldCharType="separate"/>
+      </w:r>
+      <w:r>
+        <w:rPr>
+          <w:noProof/>
+        </w:rPr>
+        <w:t>(Vorauer, 2012)</w:t>
+      </w:r>
+      <w:r>
+        <w:fldChar w:fldCharType="end"/>
+      </w:r>
+      <w:r>
+        <w:t>.</w:t>
       </w:r>
     </w:p>
     <w:p>
       <w:r>
-        <w:t>Results from three pre-registered studies demonstrate</w:t>
-      </w:r>
-      <w:r>
-        <w:t>d</w:t>
-      </w:r>
-      <w:r>
-        <w:t xml:space="preserve"> that the act of </w:t>
-      </w:r>
-      <w:r>
-        <w:t xml:space="preserve">assessing </w:t>
-      </w:r>
-      <w:r>
-        <w:t xml:space="preserve">racial </w:t>
-      </w:r>
-      <w:r>
-        <w:t xml:space="preserve">attitudes </w:t>
-      </w:r>
-      <w:r>
-        <w:t>using a Race IAT</w:t>
-      </w:r>
-      <w:r>
-        <w:t xml:space="preserve"> also </w:t>
-      </w:r>
-      <w:r>
-        <w:t>served</w:t>
-      </w:r>
-      <w:r>
-        <w:t xml:space="preserve"> to </w:t>
-      </w:r>
-      <w:r>
-        <w:t>change those attitudes</w:t>
-      </w:r>
-      <w:r>
-        <w:t>. E</w:t>
-      </w:r>
-      <w:r>
-        <w:t xml:space="preserve">xperiments </w:t>
-      </w:r>
-      <w:r>
-        <w:t xml:space="preserve">1 and 2 </w:t>
-      </w:r>
-      <w:r>
-        <w:t>suggest that completing</w:t>
-      </w:r>
-      <w:r>
-        <w:t xml:space="preserve"> a Race IAT </w:t>
-      </w:r>
-      <w:r>
-        <w:t>increased</w:t>
-      </w:r>
-      <w:r>
-        <w:t xml:space="preserve"> </w:t>
-      </w:r>
-      <w:r>
-        <w:t xml:space="preserve">negative </w:t>
-      </w:r>
-      <w:r>
-        <w:t>implicit negative racial bias towards black people on a sub</w:t>
-      </w:r>
-      <w:r>
-        <w:t>sequent implicit measure (</w:t>
-      </w:r>
-      <w:r>
-        <w:t xml:space="preserve">the </w:t>
-      </w:r>
-      <w:r>
-        <w:t xml:space="preserve">SC-IAT and AMP). </w:t>
-      </w:r>
-      <w:r>
-        <w:t xml:space="preserve">However, </w:t>
-      </w:r>
-      <w:r>
-        <w:t xml:space="preserve">Experiment 3 </w:t>
-      </w:r>
-      <w:r>
-        <w:t>found no evidence</w:t>
-      </w:r>
-      <w:r>
-        <w:t xml:space="preserve"> for the generalizability </w:t>
-      </w:r>
-      <w:r>
-        <w:t>of this effect to another behavioural measure of racial bias (</w:t>
-      </w:r>
-      <w:r>
-        <w:t xml:space="preserve">the </w:t>
-      </w:r>
-      <w:r>
-        <w:t xml:space="preserve">Shooter Bias task). </w:t>
-      </w:r>
-      <w:r>
-        <w:t xml:space="preserve">Unexpectedly, results from </w:t>
-      </w:r>
-      <w:r>
-        <w:t>E</w:t>
-      </w:r>
-      <w:r>
-        <w:t>xperiment</w:t>
-      </w:r>
-      <w:r>
-        <w:t xml:space="preserve"> 3</w:t>
-      </w:r>
-      <w:r>
-        <w:t xml:space="preserve"> and a meta-an</w:t>
-      </w:r>
-      <w:r>
-        <w:t>alysis of all three experiments suggested</w:t>
-      </w:r>
-      <w:r>
-        <w:t xml:space="preserve"> the opposite pattern of effect </w:t>
-      </w:r>
-      <w:r>
-        <w:t xml:space="preserve">on the </w:t>
-      </w:r>
-      <w:r>
-        <w:t xml:space="preserve">self-report measures: </w:t>
-      </w:r>
-      <w:r>
-        <w:t xml:space="preserve">completing a Race IAT </w:t>
-      </w:r>
-      <w:r>
-        <w:t>increased</w:t>
-      </w:r>
-      <w:r>
-        <w:t xml:space="preserve"> positive explicit evaluations of black people relative to completing a non-racial Flowers-Insects IAT. </w:t>
-      </w:r>
-      <w:r>
-        <w:t>A</w:t>
-      </w:r>
-      <w:r>
-        <w:t>ll analyses controlled for self-reported racism as a covariate</w:t>
-      </w:r>
-      <w:r>
-        <w:t>, and used homogenous racial in- and out-groups (white participants and images of black people, respectively).</w:t>
+        <w:t>These learning effect</w:t>
+      </w:r>
+      <w:r>
+        <w:t>s</w:t>
+      </w:r>
+      <w:r>
+        <w:t xml:space="preserve"> provide an important caveat for the use of the Race IAT as a</w:t>
+      </w:r>
+      <w:r>
+        <w:t xml:space="preserve"> measure of implicit attitudes: i</w:t>
+      </w:r>
+      <w:r>
+        <w:t xml:space="preserve">f changes in implicit attitudes due to the Race IAT are </w:t>
+      </w:r>
+      <w:proofErr w:type="gramStart"/>
+      <w:r>
+        <w:t>detectable</w:t>
+      </w:r>
+      <w:proofErr w:type="gramEnd"/>
+      <w:r>
+        <w:t xml:space="preserve"> on subsequent tasks, it is </w:t>
+      </w:r>
+      <w:r>
+        <w:t xml:space="preserve">possible that to some degree the effects on the Race IAT itself are influenced by the task during the act of measurement. However, </w:t>
+      </w:r>
+      <w:r>
+        <w:t>the magnitude of this learning effect is relatively</w:t>
+      </w:r>
+      <w:r>
+        <w:t xml:space="preserve"> small. Importantly, </w:t>
+      </w:r>
+      <w:r>
+        <w:t>learning effect</w:t>
+      </w:r>
+      <w:r>
+        <w:t>s due to assessment are</w:t>
+      </w:r>
+      <w:r>
+        <w:t xml:space="preserve"> likely to be a more general phenomenon in psychological measurement, where</w:t>
+      </w:r>
+      <w:r>
+        <w:t xml:space="preserve"> it is unlikely that a </w:t>
+      </w:r>
+      <w:r>
+        <w:t xml:space="preserve">task can function purely as an act of measurement without also providing some degree of new learning for the individual. </w:t>
+      </w:r>
+      <w:r>
+        <w:t xml:space="preserve">Future research should attempt to quantify the magnitude and direction of learning effects </w:t>
+      </w:r>
+      <w:r>
+        <w:t xml:space="preserve">within assessment tasks </w:t>
+      </w:r>
+      <w:r>
+        <w:t>in order t</w:t>
+      </w:r>
+      <w:r>
+        <w:t xml:space="preserve">o understand their influence </w:t>
+      </w:r>
+      <w:r>
+        <w:t xml:space="preserve">on the results of </w:t>
+      </w:r>
+      <w:r>
+        <w:t>a given study.</w:t>
+      </w:r>
+      <w:r>
+        <w:t xml:space="preserve"> Rather than categorizing measures as being either training or testing tasks, it may be more useful to understand the learning-effects </w:t>
+      </w:r>
+      <w:r>
+        <w:t>associated with any given task along a continuum.</w:t>
       </w:r>
     </w:p>
     <w:p>
-      <w:pPr>
-        <w:rPr>
-          <w:color w:val="0000FF"/>
-        </w:rPr>
-      </w:pPr>
-      <w:r>
-        <w:rPr>
-          <w:color w:val="0000FF"/>
-        </w:rPr>
-        <w:t>Implications for the IAT</w:t>
-      </w:r>
-    </w:p>
-    <w:p>
-      <w:pPr>
-        <w:rPr>
-          <w:color w:val="0000FF"/>
-        </w:rPr>
-      </w:pPr>
-      <w:r>
-        <w:rPr>
-          <w:color w:val="0000FF"/>
-        </w:rPr>
-        <w:lastRenderedPageBreak/>
-        <w:t>Issues raised: magnitude of the learning effect (small); persistence of effect across time (likely not); specificity of effect to the IAT (likely not); explanation of the effect (analogical, based on previous work).</w:t>
-      </w:r>
-    </w:p>
-    <w:p>
-      <w:pPr>
-        <w:rPr>
-          <w:color w:val="0000FF"/>
-        </w:rPr>
-      </w:pPr>
-      <w:r>
-        <w:t>All three experiments employed homogenous in- and out-groups by recruiting white participants and employing stimuli related to black people in all tasks other than the IAT. Future research might examine effects between other in- and out-groups, and their relative strength between these group pairings.</w:t>
-      </w:r>
-    </w:p>
-    <w:p>
-      <w:r>
-        <w:t xml:space="preserve">Future research might examine </w:t>
-      </w:r>
-      <w:r>
-        <w:t xml:space="preserve">whether these changes in racial attitudes due to competing the Race IAT persist across time </w:t>
+      <w:r>
+        <w:t xml:space="preserve">Future research should examine whether </w:t>
+      </w:r>
+      <w:r>
+        <w:t xml:space="preserve">these learning effects </w:t>
+      </w:r>
+      <w:r>
+        <w:t>due to competing the Race IAT persist across time</w:t>
+      </w:r>
+      <w:r>
+        <w:t>. Recent evidence demonstrates that</w:t>
+      </w:r>
+      <w:r>
+        <w:t xml:space="preserve"> even interventions </w:t>
+      </w:r>
+      <w:r>
+        <w:t>intended to change</w:t>
+      </w:r>
+      <w:r>
+        <w:t xml:space="preserve"> </w:t>
+      </w:r>
+      <w:r>
+        <w:t xml:space="preserve">implicit attitudes </w:t>
+      </w:r>
+      <w:r>
+        <w:t xml:space="preserve">do not show sustained changes over time </w:t>
       </w:r>
       <w:r>
         <w:fldChar w:fldCharType="begin"/>
       </w:r>
       <w:r>
-        <w:instrText xml:space="preserve"> ADDIN ZOTERO_ITEM CSL_CITATION {"citationID":"ydITHiCq","properties":{"formattedCitation":"(cf. Lai et al., 2014, 2016)","plainCitation":"(cf. Lai et al., 2014, 2016)"},"citationItems":[{"id":5664,"uris":["http://zotero.org/users/1687755/items/8EPBR3G2"],"uri":["http://zotero.org/users/1687755/items/8EPBR3G2"],"itemData":{"id":5664,"type":"article-journal","title":"Reducing implicit racial preferences: I. A comparative investigation of 17 interventions","container-title":"Journal of Experimental Psychology: General","page":"1765-1785","volume":"143","issue":"4","source":"APA PsycNET","abstract":"[Correction Notice: An Erratum for this article was reported in Vol 143(4) of Journal of Experimental Psychology: General (see record 2014-29995-001). The Methods section did not mention an exploratory measure that was included in Study 4 but was not analyzed. The information is provided. The article also includes discrepancies in the ranking of interventions between the first two paragraphs in General Discussion and Figure 1. Figure 1 was correct; the General Discussion was not. Revised text provides the corrected rankings and analyses to include data from Study 4.] Many methods for reducing implicit prejudice have been identified, but little is known about their relative effectiveness. We held a research contest to experimentally compare interventions for reducing the expression of implicit racial prejudice. Teams submitted 17 interventions that were tested an average of 3.70 times each in 4 studies (total N = 17,021), with rules for revising interventions between studies. Eight of 17 interventions were effective at reducing implicit preferences for Whites compared with Blacks, particularly ones that provided experience with counterstereotypical exemplars, used evaluative conditioning methods, and provided strategies to override biases. The other 9 interventions were ineffective, particularly ones that engaged participants with others’ perspectives, asked participants to consider egalitarian values, or induced a positive emotion. The most potent interventions were ones that invoked high self-involvement or linked Black people with positivity and White people with negativity. No intervention consistently reduced explicit racial preferences. Furthermore, intervention effectiveness only weakly extended to implicit preferences for Asians and Hispanics.","DOI":"10.1037/a0036260","ISSN":"1939-2222 0096-3445","shortTitle":"Reducing implicit racial preferences","language":"English","author":[{"family":"Lai","given":"Calvin K."},{"family":"Marini","given":"Maddalena"},{"family":"Lehr","given":"Steven A."},{"family":"Cerruti","given":"Carlo"},{"family":"Shin","given":"Jiyun-Elizabeth L."},{"family":"Joy-Gaba","given":"Jennifer A."},{"family":"Ho","given":"Arnold K."},{"family":"Teachman","given":"Bethany A."},{"family":"Wojcik","given":"Sean P."},{"family":"Koleva","given":"Spassena P."},{"family":"Frazier","given":"Rebecca S."},{"family":"Heiphetz","given":"Larisa"},{"family":"Chen","given":"Eva E."},{"family":"Turner","given":"Rhiannon N."},{"family":"Haidt","given":"Jonathan"},{"family":"Kesebir","given":"Selin"},{"family":"Hawkins","given":"Carlee Beth"},{"family":"Schaefer","given":"Hillary S."},{"family":"Rubichi","given":"Sandro"},{"family":"Sartori","given":"Giuseppe"},{"family":"Dial","given":"Christopher M."},{"family":"Sriram","given":"N."},{"family":"Banaji","given":"Mahzarin R."},{"family":"Nosek","given":"Brian A."}],"issued":{"date-parts":[["2014"]]}},"prefix":"cf. "},{"id":6709,"uris":["http://zotero.org/users/1687755/items/82HNEVPT"],"uri":["http://zotero.org/users/1687755/items/82HNEVPT"],"itemData":{"id":6709,"type":"article-journal","title":"Reducing implicit racial preferences: II. Intervention effectiveness across time.","container-title":"Journal of Experimental Psychology: General","page":"1001-1016","volume":"145","issue":"8","source":"CrossRef","DOI":"10.1037/xge0000179","ISSN":"1939-2222, 0096-3445","shortTitle":"Reducing implicit racial preferences","language":"en","author":[{"family":"Lai","given":"Calvin K."},{"family":"Skinner","given":"Allison L."},{"family":"Cooley","given":"Erin"},{"family":"Murrar","given":"Sohad"},{"family":"Brauer","given":"Markus"},{"family":"Devos","given":"Thierry"},{"family":"Calanchini","given":"Jimmy"},{"family":"Xiao","given":"Y. Jenny"},{"family":"Pedram","given":"Christina"},{"family":"Marshburn","given":"Christopher K."},{"family":"Simon","given":"Stefanie"},{"family":"Blanchar","given":"John C."},{"family":"Joy-Gaba","given":"Jennifer A."},{"family":"Conway","given":"John"},{"family":"Redford","given":"Liz"},{"family":"Klein","given":"Rick A."},{"family":"Roussos","given":"Gina"},{"family":"Schellhaas","given":"Fabian M. H."},{"family":"Burns","given":"Mason"},{"family":"Hu","given":"Xiaoqing"},{"family":"McLean","given":"Meghan C."},{"family":"Axt","given":"Jordan R."},{"family":"Asgari","given":"Shaki"},{"family":"Schmidt","given":"Kathleen"},{"family":"Rubinstein","given":"Rachel"},{"family":"Marini","given":"Maddalena"},{"family":"Rubichi","given":"Sandro"},{"family":"Shin","given":"Jiyun-Elizabeth L."},{"family":"Nosek","given":"Brian A."}],"issued":{"date-parts":[["2016"]]}}}],"schema":"https://github.com/citation-style-language/schema/raw/master/csl-citation.json"} </w:instrText>
+        <w:instrText xml:space="preserve"> ADDIN ZOTERO_ITEM CSL_CITATION {"citationID":"rUDxYQFo","properties":{"formattedCitation":"(Lai et al., 2014, 2016)","plainCitation":"(Lai et al., 2014, 2016)","noteIndex":0},"citationItems":[{"id":5664,"uris":["http://zotero.org/users/1687755/items/8EPBR3G2"],"uri":["http://zotero.org/users/1687755/items/8EPBR3G2"],"itemData":{"id":5664,"type":"article-journal","title":"Reducing implicit racial preferences: I. A comparative investigation of 17 interventions","container-title":"Journal of Experimental Psychology: General","page":"1765-1785","volume":"143","issue":"4","source":"APA PsycNET","abstract":"[Correction Notice: An Erratum for this article was reported in Vol 143(4) of Journal of Experimental Psychology: General (see record 2014-29995-001). The Methods section did not mention an exploratory measure that was included in Study 4 but was not analyzed. The information is provided. The article also includes discrepancies in the ranking of interventions between the first two paragraphs in General Discussion and Figure 1. Figure 1 was correct; the General Discussion was not. Revised text provides the corrected rankings and analyses to include data from Study 4.] Many methods for reducing implicit prejudice have been identified, but little is known about their relative effectiveness. We held a research contest to experimentally compare interventions for reducing the expression of implicit racial prejudice. Teams submitted 17 interventions that were tested an average of 3.70 times each in 4 studies (total N = 17,021), with rules for revising interventions between studies. Eight of 17 interventions were effective at reducing implicit preferences for Whites compared with Blacks, particularly ones that provided experience with counterstereotypical exemplars, used evaluative conditioning methods, and provided strategies to override biases. The other 9 interventions were ineffective, particularly ones that engaged participants with others’ perspectives, asked participants to consider egalitarian values, or induced a positive emotion. The most potent interventions were ones that invoked high self-involvement or linked Black people with positivity and White people with negativity. No intervention consistently reduced explicit racial preferences. Furthermore, intervention effectiveness only weakly extended to implicit preferences for Asians and Hispanics.","DOI":"10.1037/a0036260","ISSN":"1939-2222 0096-3445","shortTitle":"Reducing implicit racial preferences","language":"English","author":[{"family":"Lai","given":"Calvin K."},{"family":"Marini","given":"Maddalena"},{"family":"Lehr","given":"Steven A."},{"family":"Cerruti","given":"Carlo"},{"family":"Shin","given":"Jiyun-Elizabeth L."},{"family":"Joy-Gaba","given":"Jennifer A."},{"family":"Ho","given":"Arnold K."},{"family":"Teachman","given":"Bethany A."},{"family":"Wojcik","given":"Sean P."},{"family":"Koleva","given":"Spassena P."},{"family":"Frazier","given":"Rebecca S."},{"family":"Heiphetz","given":"Larisa"},{"family":"Chen","given":"Eva E."},{"family":"Turner","given":"Rhiannon N."},{"family":"Haidt","given":"Jonathan"},{"family":"Kesebir","given":"Selin"},{"family":"Hawkins","given":"Carlee Beth"},{"family":"Schaefer","given":"Hillary S."},{"family":"Rubichi","given":"Sandro"},{"family":"Sartori","given":"Giuseppe"},{"family":"Dial","given":"Christopher M."},{"family":"Sriram","given":"N."},{"family":"Banaji","given":"Mahzarin R."},{"family":"Nosek","given":"Brian A."}],"issued":{"date-parts":[["2014"]]}}},{"id":6709,"uris":["http://zotero.org/users/1687755/items/82HNEVPT"],"uri":["http://zotero.org/users/1687755/items/82HNEVPT"],"itemData":{"id":6709,"type":"article-journal","title":"Reducing implicit racial preferences: II. Intervention effectiveness across time.","container-title":"Journal of Experimental Psychology: General","page":"1001-1016","volume":"145","issue":"8","source":"CrossRef","DOI":"10.1037/xge0000179","ISSN":"1939-2222, 0096-3445","shortTitle":"Reducing implicit racial preferences","language":"en","author":[{"family":"Lai","given":"Calvin K."},{"family":"Skinner","given":"Allison L."},{"family":"Cooley","given":"Erin"},{"family":"Murrar","given":"Sohad"},{"family":"Brauer","given":"Markus"},{"family":"Devos","given":"Thierry"},{"family":"Calanchini","given":"Jimmy"},{"family":"Xiao","given":"Y. Jenny"},{"family":"Pedram","given":"Christina"},{"family":"Marshburn","given":"Christopher K."},{"family":"Simon","given":"Stefanie"},{"family":"Blanchar","given":"John C."},{"family":"Joy-Gaba","given":"Jennifer A."},{"family":"Conway","given":"John"},{"family":"Redford","given":"Liz"},{"family":"Klein","given":"Rick A."},{"family":"Roussos","given":"Gina"},{"family":"Schellhaas","given":"Fabian M. H."},{"family":"Burns","given":"Mason"},{"family":"Hu","given":"Xiaoqing"},{"family":"McLean","given":"Meghan C."},{"family":"Axt","given":"Jordan R."},{"family":"Asgari","given":"Shaki"},{"family":"Schmidt","given":"Kathleen"},{"family":"Rubinstein","given":"Rachel"},{"family":"Marini","given":"Maddalena"},{"family":"Rubichi","given":"Sandro"},{"family":"Shin","given":"Jiyun-Elizabeth L."},{"family":"Nosek","given":"Brian A."}],"issued":{"date-parts":[["2016"]]}}}],"schema":"https://github.com/citation-style-language/schema/raw/master/csl-citation.json"} </w:instrText>
       </w:r>
       <w:r>
         <w:fldChar w:fldCharType="separate"/>
@@ -5438,13 +5701,136 @@
         <w:rPr>
           <w:noProof/>
         </w:rPr>
-        <w:t>(cf. Lai et al., 2014, 2016)</w:t>
+        <w:t>(Lai et al., 2014, 2016)</w:t>
       </w:r>
       <w:r>
         <w:fldChar w:fldCharType="end"/>
       </w:r>
       <w:r>
         <w:t>.</w:t>
+      </w:r>
+      <w:r>
+        <w:t xml:space="preserve"> </w:t>
+      </w:r>
+      <w:r>
+        <w:t xml:space="preserve">It may be the case that </w:t>
+      </w:r>
+      <w:r>
+        <w:t xml:space="preserve">the learning effects observed here are also temporary in nature. Nonetheless, the relative </w:t>
+      </w:r>
+      <w:r>
+        <w:t>susceptibility</w:t>
+      </w:r>
+      <w:r>
+        <w:t xml:space="preserve"> to these learning effects may also be a useful variable.</w:t>
+      </w:r>
+      <w:r>
+        <w:t xml:space="preserve"> </w:t>
+      </w:r>
+      <w:r>
+        <w:t>F</w:t>
+      </w:r>
+      <w:r>
+        <w:t xml:space="preserve">uture research </w:t>
+      </w:r>
+      <w:r>
+        <w:t xml:space="preserve">might therefore </w:t>
+      </w:r>
+      <w:r>
+        <w:t>also</w:t>
+      </w:r>
+      <w:r>
+        <w:t xml:space="preserve"> examine whether </w:t>
+      </w:r>
+      <w:r>
+        <w:t xml:space="preserve">the relative status of racial </w:t>
+      </w:r>
+      <w:r>
+        <w:t>in- and out-group pairs</w:t>
+      </w:r>
+      <w:r>
+        <w:t xml:space="preserve"> </w:t>
+      </w:r>
+      <w:r>
+        <w:t xml:space="preserve">influences </w:t>
+      </w:r>
+      <w:r>
+        <w:t>Race IAT</w:t>
+      </w:r>
+      <w:r>
+        <w:t xml:space="preserve"> learning effects</w:t>
+      </w:r>
+      <w:r>
+        <w:t xml:space="preserve">. </w:t>
+      </w:r>
+      <w:r>
+        <w:t>In the current experiments, a</w:t>
+      </w:r>
+      <w:r>
+        <w:t>ll three experiments employed homogenous in- and out-groups</w:t>
+      </w:r>
+      <w:r>
+        <w:t xml:space="preserve"> by</w:t>
+      </w:r>
+      <w:r>
+        <w:t xml:space="preserve"> </w:t>
+      </w:r>
+      <w:r>
+        <w:t xml:space="preserve">recruiting </w:t>
+      </w:r>
+      <w:r>
+        <w:t xml:space="preserve">white participants </w:t>
+      </w:r>
+      <w:r>
+        <w:t xml:space="preserve">assessing evaluations </w:t>
+      </w:r>
+      <w:r>
+        <w:t>black people</w:t>
+      </w:r>
+      <w:r>
+        <w:t xml:space="preserve">. </w:t>
+      </w:r>
+      <w:r>
+        <w:t xml:space="preserve">Previous research has demonstrated that implicit in-group bias is related to relative group status </w:t>
+      </w:r>
+      <w:r>
+        <w:fldChar w:fldCharType="begin"/>
+      </w:r>
+      <w:r>
+        <w:instrText xml:space="preserve"> ADDIN ZOTERO_ITEM CSL_CITATION {"citationID":"WRgxDqvK","properties":{"formattedCitation":"(cf. Rudman, Feinberg, &amp; Fairchild, 2002)","plainCitation":"(cf. Rudman, Feinberg, &amp; Fairchild, 2002)","noteIndex":0},"citationItems":[{"id":7795,"uris":["http://zotero.org/users/1687755/items/DYR6JH4F"],"uri":["http://zotero.org/users/1687755/items/DYR6JH4F"],"itemData":{"id":7795,"type":"article-journal","title":"Minority Members' Implicit Attitudes: Automatic Ingroup Bias As A Function Of Group Status","container-title":"Social Cognition","page":"294-320","volume":"20","issue":"4","source":"CrossRef","DOI":"10.1521/soco.20.4.294.19908","ISSN":"0278-016X","shortTitle":"Minority Members' Implicit Attitudes","language":"en","author":[{"family":"Rudman","given":"Laurie A."},{"family":"Feinberg","given":"Joshua"},{"family":"Fairchild","given":"Kimberly"}],"issued":{"date-parts":[["2002",8]]}},"prefix":"cf. "}],"schema":"https://github.com/citation-style-language/schema/raw/master/csl-citation.json"} </w:instrText>
+      </w:r>
+      <w:r>
+        <w:fldChar w:fldCharType="separate"/>
+      </w:r>
+      <w:r>
+        <w:rPr>
+          <w:noProof/>
+        </w:rPr>
+        <w:t>(cf. Rudman, Feinberg, &amp; Fairchild, 2002)</w:t>
+      </w:r>
+      <w:r>
+        <w:fldChar w:fldCharType="end"/>
+      </w:r>
+      <w:r>
+        <w:t xml:space="preserve">. It is </w:t>
+      </w:r>
+      <w:r>
+        <w:t xml:space="preserve">therefore </w:t>
+      </w:r>
+      <w:r>
+        <w:t xml:space="preserve">plausible learning effects due to the Race IAT are also influenced by the relative status of </w:t>
+      </w:r>
+      <w:r>
+        <w:t xml:space="preserve">racial in- and out-groups. </w:t>
+      </w:r>
+      <w:r>
+        <w:t xml:space="preserve">Any such differences in the malleability of racial biases could help direct future effects to </w:t>
+      </w:r>
+      <w:r>
+        <w:t>change such biases, either by providing a new metric of particularly rigid implicit attitudes or by highlighting particularly ame</w:t>
+      </w:r>
+      <w:r>
+        <w:t>nable targets for intervention.</w:t>
       </w:r>
     </w:p>
     <w:p>
@@ -5461,7 +5847,6 @@
         <w:jc w:val="center"/>
       </w:pPr>
       <w:r>
-        <w:lastRenderedPageBreak/>
         <w:t>References</w:t>
       </w:r>
     </w:p>
@@ -5616,6 +6001,91 @@
       <w:pPr>
         <w:pStyle w:val="Bibliography"/>
       </w:pPr>
+      <w:proofErr w:type="gramStart"/>
+      <w:r>
+        <w:t>Ebert, I. D., Steffens, M. C., Von Stülpnagel, R., &amp; Jelenec, P. (2009).</w:t>
+      </w:r>
+      <w:proofErr w:type="gramEnd"/>
+      <w:r>
+        <w:t xml:space="preserve"> How to like yourself better, or chocolate less: Changing implicit attitudes with one IAT task. </w:t>
+      </w:r>
+      <w:r>
+        <w:rPr>
+          <w:i/>
+          <w:iCs/>
+        </w:rPr>
+        <w:t>Journal of Experimental Social Psychology</w:t>
+      </w:r>
+      <w:r>
+        <w:t xml:space="preserve">, </w:t>
+      </w:r>
+      <w:r>
+        <w:rPr>
+          <w:i/>
+          <w:iCs/>
+        </w:rPr>
+        <w:t>45</w:t>
+      </w:r>
+      <w:r>
+        <w:t>(5), 1098–1104. https://doi.org/10.1016/j.jesp.2009.06.008</w:t>
+      </w:r>
+    </w:p>
+    <w:p>
+      <w:pPr>
+        <w:pStyle w:val="Bibliography"/>
+      </w:pPr>
+      <w:r>
+        <w:t xml:space="preserve">Green, A. R., Carney, D. R., </w:t>
+      </w:r>
+      <w:proofErr w:type="spellStart"/>
+      <w:r>
+        <w:t>Pallin</w:t>
+      </w:r>
+      <w:proofErr w:type="spellEnd"/>
+      <w:r>
+        <w:t xml:space="preserve">, D. J., Ngo, L. H., Raymond, K. L., </w:t>
+      </w:r>
+      <w:proofErr w:type="spellStart"/>
+      <w:r>
+        <w:t>Iezzoni</w:t>
+      </w:r>
+      <w:proofErr w:type="spellEnd"/>
+      <w:r>
+        <w:t xml:space="preserve">, L. I., &amp; Banaji, M. R. (2007). </w:t>
+      </w:r>
+      <w:proofErr w:type="gramStart"/>
+      <w:r>
+        <w:t>Implicit bias among physicians and its prediction of thrombolysis decisions for black and white patients.</w:t>
+      </w:r>
+      <w:proofErr w:type="gramEnd"/>
+      <w:r>
+        <w:t xml:space="preserve"> </w:t>
+      </w:r>
+      <w:r>
+        <w:rPr>
+          <w:i/>
+          <w:iCs/>
+        </w:rPr>
+        <w:t>Journal of General Internal Medicine</w:t>
+      </w:r>
+      <w:r>
+        <w:t xml:space="preserve">, </w:t>
+      </w:r>
+      <w:r>
+        <w:rPr>
+          <w:i/>
+          <w:iCs/>
+        </w:rPr>
+        <w:t>22</w:t>
+      </w:r>
+      <w:r>
+        <w:t>(9), 1231–1238. https://doi.org/10.1007/s11606-007-0258-5</w:t>
+      </w:r>
+    </w:p>
+    <w:p>
+      <w:pPr>
+        <w:pStyle w:val="Bibliography"/>
+      </w:pPr>
       <w:r>
         <w:t xml:space="preserve">Greenwald, A. G., McGhee, D. E., &amp; Schwartz, J. L. (1998). Measuring individual differences in implicit cognition: the Implicit Association Test. </w:t>
       </w:r>
@@ -6119,6 +6589,42 @@
       </w:r>
       <w:r>
         <w:t>(12), 672–686. https://doi.org/10.1111/spc3.12148</w:t>
+      </w:r>
+    </w:p>
+    <w:p>
+      <w:pPr>
+        <w:pStyle w:val="Bibliography"/>
+      </w:pPr>
+      <w:r>
+        <w:t xml:space="preserve">Rudman, L. A., Feinberg, J., &amp; Fairchild, K. (2002). Minority Members’ Implicit Attitudes: Automatic </w:t>
+      </w:r>
+      <w:proofErr w:type="spellStart"/>
+      <w:r>
+        <w:t>Ingroup</w:t>
+      </w:r>
+      <w:proofErr w:type="spellEnd"/>
+      <w:r>
+        <w:t xml:space="preserve"> Bias As A Function Of Group Status. </w:t>
+      </w:r>
+      <w:r>
+        <w:rPr>
+          <w:i/>
+          <w:iCs/>
+        </w:rPr>
+        <w:t>Social Cognition</w:t>
+      </w:r>
+      <w:r>
+        <w:t xml:space="preserve">, </w:t>
+      </w:r>
+      <w:r>
+        <w:rPr>
+          <w:i/>
+          <w:iCs/>
+        </w:rPr>
+        <w:t>20</w:t>
+      </w:r>
+      <w:r>
+        <w:t>(4), 294–320. https://doi.org/10.1521/soco.20.4.294.19908</w:t>
       </w:r>
     </w:p>
     <w:p>
@@ -6286,6 +6792,7 @@
       <w:pPr>
         <w:ind w:firstLine="0"/>
       </w:pPr>
+      <w:commentRangeStart w:id="3"/>
       <w:r>
         <w:t xml:space="preserve">Table 1. </w:t>
       </w:r>
@@ -12394,10 +12901,17 @@
         <w:ind w:firstLine="0"/>
       </w:pPr>
     </w:p>
+    <w:commentRangeEnd w:id="3"/>
     <w:p>
       <w:pPr>
         <w:ind w:firstLine="0"/>
       </w:pPr>
+      <w:r>
+        <w:rPr>
+          <w:rStyle w:val="CommentReference"/>
+        </w:rPr>
+        <w:commentReference w:id="3"/>
+      </w:r>
     </w:p>
     <w:p>
       <w:r>
@@ -16401,6 +16915,22 @@
 
 <file path=word/comments.xml><?xml version="1.0" encoding="utf-8"?>
 <w:comments xmlns:wpc="http://schemas.microsoft.com/office/word/2010/wordprocessingCanvas" xmlns:mo="http://schemas.microsoft.com/office/mac/office/2008/main" xmlns:mc="http://schemas.openxmlformats.org/markup-compatibility/2006" xmlns:mv="urn:schemas-microsoft-com:mac:vml" xmlns:o="urn:schemas-microsoft-com:office:office" xmlns:r="http://schemas.openxmlformats.org/officeDocument/2006/relationships" xmlns:m="http://schemas.openxmlformats.org/officeDocument/2006/math" xmlns:v="urn:schemas-microsoft-com:vml" xmlns:wp14="http://schemas.microsoft.com/office/word/2010/wordprocessingDrawing" xmlns:wp="http://schemas.openxmlformats.org/drawingml/2006/wordprocessingDrawing" xmlns:w10="urn:schemas-microsoft-com:office:word" xmlns:w="http://schemas.openxmlformats.org/wordprocessingml/2006/main" xmlns:w14="http://schemas.microsoft.com/office/word/2010/wordml" xmlns:wpg="http://schemas.microsoft.com/office/word/2010/wordprocessingGroup" xmlns:wpi="http://schemas.microsoft.com/office/word/2010/wordprocessingInk" xmlns:wne="http://schemas.microsoft.com/office/word/2006/wordml" xmlns:wps="http://schemas.microsoft.com/office/word/2010/wordprocessingShape" mc:Ignorable="w14 wp14">
+  <w:comment w:id="0" w:author="Ian Hussey" w:date="2018-03-28T00:01:00Z" w:initials="IH">
+    <w:p>
+      <w:pPr>
+        <w:pStyle w:val="CommentText"/>
+      </w:pPr>
+      <w:r>
+        <w:rPr>
+          <w:rStyle w:val="CommentReference"/>
+        </w:rPr>
+        <w:annotationRef/>
+      </w:r>
+      <w:r>
+        <w:t>Over word limit already, but you’ll probably have input Jan so I won’t overwork it until I hear it</w:t>
+      </w:r>
+    </w:p>
+  </w:comment>
   <w:comment w:id="1" w:author="Ian Hussey" w:date="2018-03-06T01:28:00Z" w:initials="IH">
     <w:p>
       <w:pPr>
@@ -16414,6 +16944,22 @@
       </w:r>
       <w:r>
         <w:t>See also tables below for the moment</w:t>
+      </w:r>
+    </w:p>
+  </w:comment>
+  <w:comment w:id="3" w:author="Ian Hussey" w:date="2018-03-28T00:11:00Z" w:initials="IH">
+    <w:p>
+      <w:pPr>
+        <w:pStyle w:val="CommentText"/>
+      </w:pPr>
+      <w:r>
+        <w:rPr>
+          <w:rStyle w:val="CommentReference"/>
+        </w:rPr>
+        <w:annotationRef/>
+      </w:r>
+      <w:r>
+        <w:t>Move to reviewed supplementary materials.</w:t>
       </w:r>
     </w:p>
   </w:comment>
@@ -16533,7 +17079,7 @@
         <w:rStyle w:val="Strong"/>
         <w:noProof/>
       </w:rPr>
-      <w:t>5</w:t>
+      <w:t>17</w:t>
     </w:r>
     <w:r>
       <w:rPr>
@@ -17188,6 +17734,7 @@
   <w:style w:type="character" w:default="1" w:styleId="DefaultParagraphFont">
     <w:name w:val="Default Paragraph Font"/>
     <w:uiPriority w:val="1"/>
+    <w:semiHidden/>
     <w:unhideWhenUsed/>
   </w:style>
   <w:style w:type="table" w:default="1" w:styleId="TableNormal">
@@ -19321,6 +19868,7 @@
   <w:style w:type="character" w:default="1" w:styleId="DefaultParagraphFont">
     <w:name w:val="Default Paragraph Font"/>
     <w:uiPriority w:val="1"/>
+    <w:semiHidden/>
     <w:unhideWhenUsed/>
   </w:style>
   <w:style w:type="table" w:default="1" w:styleId="TableNormal">
@@ -21242,6 +21790,7 @@
     <w:rsid w:val="00483ADE"/>
     <w:rsid w:val="006773CA"/>
     <w:rsid w:val="0071463B"/>
+    <w:rsid w:val="00902569"/>
     <w:rsid w:val="00C2338A"/>
     <w:rsid w:val="00C74DB9"/>
     <w:rsid w:val="00CE3EFD"/>
@@ -22126,7 +22675,7 @@
   <a:extraClrSchemeLst/>
   <a:extLst>
     <a:ext uri="{05A4C25C-085E-4340-85A3-A5531E510DB2}">
-      <thm15:themeFamily xmlns="" xmlns:thm15="http://schemas.microsoft.com/office/thememl/2012/main" name="Office Theme" id="{62F939B6-93AF-4DB8-9C6B-D6C7DFDC589F}" vid="{4A3C46E8-61CC-4603-A589-7422A47A8E4A}"/>
+      <thm15:themeFamily xmlns:thm15="http://schemas.microsoft.com/office/thememl/2012/main" xmlns="" name="Office Theme" id="{62F939B6-93AF-4DB8-9C6B-D6C7DFDC589F}" vid="{4A3C46E8-61CC-4603-A589-7422A47A8E4A}"/>
     </a:ext>
   </a:extLst>
 </a:theme>
@@ -22197,7 +22746,7 @@
 </file>
 
 <file path=customXml/itemProps2.xml><?xml version="1.0" encoding="utf-8"?>
-<ds:datastoreItem xmlns:ds="http://schemas.openxmlformats.org/officeDocument/2006/customXml" ds:itemID="{076C6797-34AB-4445-BA80-487D78E61E1F}">
+<ds:datastoreItem xmlns:ds="http://schemas.openxmlformats.org/officeDocument/2006/customXml" ds:itemID="{01AB75B2-A5B4-A34C-BA71-81AC40AA904E}">
   <ds:schemaRefs>
     <ds:schemaRef ds:uri="http://schemas.openxmlformats.org/officeDocument/2006/bibliography"/>
   </ds:schemaRefs>

</xml_diff>